<commit_message>
working on revision of intro
</commit_message>
<xml_diff>
--- a/ECHOW_THESIS_FULL_DRAFT2.docx
+++ b/ECHOW_THESIS_FULL_DRAFT2.docx
@@ -500,7 +500,13 @@
         <w:t>anchoring effect</w:t>
       </w:r>
       <w:r>
-        <w:t xml:space="preserve"> - a well-known cognitive bias in which the first number you hear (the “anchor”) can shape your perception of what is normal. This was demonstrated in a </w:t>
+        <w:t xml:space="preserve"> - a well-known cognitive bias in which the first number you hear (the “anchor”) can shape your perception of what is</w:t>
+      </w:r>
+      <w:r>
+        <w:t xml:space="preserve"> normal</w:t>
+      </w:r>
+      <w:r>
+        <w:t xml:space="preserve">. This was demonstrated in a </w:t>
       </w:r>
       <w:r>
         <w:t>landmark</w:t>
@@ -530,6 +536,7 @@
     <w:p>
       <w:pPr>
         <w:spacing w:line="480" w:lineRule="auto"/>
+        <w:jc w:val="both"/>
       </w:pPr>
       <w:r>
         <w:t>This bias</w:t>
@@ -559,7 +566,49 @@
         <w:t>.</w:t>
       </w:r>
       <w:r>
-        <w:t xml:space="preserve"> Suppose</w:t>
+        <w:t xml:space="preserve"> </w:t>
+      </w:r>
+      <w:r>
+        <w:t xml:space="preserve">To our knowledge, </w:t>
+      </w:r>
+      <w:r>
+        <w:t>Beggs &amp; Graddy (2009)</w:t>
+      </w:r>
+      <w:r>
+        <w:t xml:space="preserve"> are </w:t>
+      </w:r>
+      <w:r>
+        <w:t>the fir</w:t>
+      </w:r>
+      <w:r>
+        <w:t>st to</w:t>
+      </w:r>
+      <w:r>
+        <w:t xml:space="preserve"> formally study </w:t>
+      </w:r>
+      <w:r>
+        <w:t>anchoring in the context of art auctions</w:t>
+      </w:r>
+      <w:r>
+        <w:t>,</w:t>
+      </w:r>
+      <w:r>
+        <w:t xml:space="preserve"> </w:t>
+      </w:r>
+      <w:r>
+        <w:t>and describe it as follow</w:t>
+      </w:r>
+      <w:r>
+        <w:t>s</w:t>
+      </w:r>
+      <w:r>
+        <w:t>.</w:t>
+      </w:r>
+      <w:r>
+        <w:t xml:space="preserve"> </w:t>
+      </w:r>
+      <w:r>
+        <w:t>First,</w:t>
       </w:r>
       <w:r>
         <w:t xml:space="preserve"> the </w:t>
@@ -571,22 +620,32 @@
         <w:t>value of a</w:t>
       </w:r>
       <w:r>
-        <w:t xml:space="preserve"> painting</w:t>
-      </w:r>
-      <w:r>
         <w:t xml:space="preserve"> </w:t>
       </w:r>
       <w:r>
+        <w:t xml:space="preserve">painting </w:t>
+      </w:r>
+      <w:r>
         <w:t>is</w:t>
       </w:r>
       <w:r>
         <w:t xml:space="preserve"> </w:t>
       </w:r>
       <w:r>
-        <w:t xml:space="preserve">determined based upon its hedonic </w:t>
-      </w:r>
-      <w:r>
-        <w:t>factors:</w:t>
+        <w:t xml:space="preserve">determined </w:t>
+      </w:r>
+      <w:r>
+        <w:lastRenderedPageBreak/>
+        <w:t>by</w:t>
+      </w:r>
+      <w:r>
+        <w:t xml:space="preserve"> its hedonic</w:t>
+      </w:r>
+      <w:r>
+        <w:t xml:space="preserve"> characteristics</w:t>
+      </w:r>
+      <w:r>
+        <w:t>:</w:t>
       </w:r>
       <w:r>
         <w:t xml:space="preserve"> </w:t>
@@ -607,7 +666,115 @@
         <w:t>.</w:t>
       </w:r>
       <w:r>
-        <w:t xml:space="preserve"> If however, buyers</w:t>
+        <w:t xml:space="preserve"> </w:t>
+      </w:r>
+      <w:r>
+        <w:t xml:space="preserve">These </w:t>
+      </w:r>
+      <w:r>
+        <w:t xml:space="preserve">intrinsic </w:t>
+      </w:r>
+      <w:r>
+        <w:t>features</w:t>
+      </w:r>
+      <w:r>
+        <w:t xml:space="preserve"> do not change over time, which means </w:t>
+      </w:r>
+      <w:r>
+        <w:t>buyers</w:t>
+      </w:r>
+      <w:r>
+        <w:t xml:space="preserve"> should</w:t>
+      </w:r>
+      <w:r>
+        <w:t xml:space="preserve"> </w:t>
+      </w:r>
+      <w:r>
+        <w:t xml:space="preserve">pay </w:t>
+      </w:r>
+      <w:r>
+        <w:t>based on</w:t>
+      </w:r>
+      <w:r>
+        <w:t xml:space="preserve"> </w:t>
+      </w:r>
+      <w:r>
+        <w:rPr>
+          <w:rFonts w:eastAsiaTheme="minorEastAsia"/>
+        </w:rPr>
+        <w:t>their</w:t>
+      </w:r>
+      <w:r>
+        <w:rPr>
+          <w:rFonts w:eastAsiaTheme="minorEastAsia"/>
+        </w:rPr>
+        <w:t xml:space="preserve"> </w:t>
+      </w:r>
+      <w:r>
+        <w:rPr>
+          <w:rFonts w:eastAsiaTheme="minorEastAsia"/>
+        </w:rPr>
+        <w:t xml:space="preserve">current </w:t>
+      </w:r>
+      <w:r>
+        <w:rPr>
+          <w:rFonts w:eastAsiaTheme="minorEastAsia"/>
+        </w:rPr>
+        <w:t xml:space="preserve">demand </w:t>
+      </w:r>
+      <w:r>
+        <w:rPr>
+          <w:rFonts w:eastAsiaTheme="minorEastAsia"/>
+        </w:rPr>
+        <w:t xml:space="preserve">for </w:t>
+      </w:r>
+      <w:r>
+        <w:rPr>
+          <w:rFonts w:eastAsiaTheme="minorEastAsia"/>
+        </w:rPr>
+        <w:t xml:space="preserve">those </w:t>
+      </w:r>
+      <w:r>
+        <w:rPr>
+          <w:rFonts w:eastAsiaTheme="minorEastAsia"/>
+        </w:rPr>
+        <w:t xml:space="preserve">hedonic </w:t>
+      </w:r>
+      <w:r>
+        <w:rPr>
+          <w:rFonts w:eastAsiaTheme="minorEastAsia"/>
+        </w:rPr>
+        <w:t>features</w:t>
+      </w:r>
+      <w:r>
+        <w:rPr>
+          <w:rFonts w:eastAsiaTheme="minorEastAsia"/>
+        </w:rPr>
+        <w:t>.</w:t>
+      </w:r>
+      <w:r>
+        <w:rPr>
+          <w:rFonts w:eastAsiaTheme="minorEastAsia"/>
+        </w:rPr>
+        <w:t xml:space="preserve"> This hedonic </w:t>
+      </w:r>
+      <w:r>
+        <w:rPr>
+          <w:rFonts w:eastAsiaTheme="minorEastAsia"/>
+        </w:rPr>
+        <w:t>d</w:t>
+      </w:r>
+      <w:r>
+        <w:rPr>
+          <w:rFonts w:eastAsiaTheme="minorEastAsia"/>
+        </w:rPr>
+        <w:t>emand, of course, may change over time.</w:t>
+      </w:r>
+      <w:r>
+        <w:t xml:space="preserve"> </w:t>
+      </w:r>
+      <w:r>
+        <w:t>If however, buyers</w:t>
       </w:r>
       <w:r>
         <w:t xml:space="preserve"> learn</w:t>
@@ -616,11 +783,10 @@
         <w:t xml:space="preserve"> </w:t>
       </w:r>
       <w:r>
-        <w:t xml:space="preserve">the </w:t>
-      </w:r>
-      <w:r>
-        <w:lastRenderedPageBreak/>
-        <w:t xml:space="preserve">painting </w:t>
+        <w:t xml:space="preserve">the painting </w:t>
+      </w:r>
+      <w:r>
+        <w:t xml:space="preserve">previously </w:t>
       </w:r>
       <w:r>
         <w:t xml:space="preserve">sold </w:t>
@@ -632,7 +798,10 @@
         <w:t xml:space="preserve"> </w:t>
       </w:r>
       <w:r>
-        <w:t>high price in the past</w:t>
+        <w:t xml:space="preserve">very </w:t>
+      </w:r>
+      <w:r>
+        <w:t>high price</w:t>
       </w:r>
       <w:r>
         <w:t>,</w:t>
@@ -641,84 +810,352 @@
         <w:t xml:space="preserve"> </w:t>
       </w:r>
       <w:r>
-        <w:t>they may</w:t>
-      </w:r>
-      <w:r>
-        <w:t xml:space="preserve"> bid </w:t>
-      </w:r>
-      <w:r>
-        <w:t>higher</w:t>
+        <w:t xml:space="preserve">they </w:t>
+      </w:r>
+      <w:r>
+        <w:t>may</w:t>
       </w:r>
       <w:r>
         <w:t xml:space="preserve"> </w:t>
       </w:r>
       <w:r>
-        <w:t xml:space="preserve">for it </w:t>
+        <w:t>internalize that as a</w:t>
+      </w:r>
+      <w:r>
+        <w:t xml:space="preserve"> reference</w:t>
+      </w:r>
+      <w:r>
+        <w:t xml:space="preserve"> point</w:t>
+      </w:r>
+      <w:r>
+        <w:t xml:space="preserve"> </w:t>
+      </w:r>
+      <w:r>
+        <w:t>(the “anchor”)</w:t>
+      </w:r>
+      <w:r>
+        <w:t xml:space="preserve"> </w:t>
+      </w:r>
+      <w:r>
+        <w:t>and drive up price</w:t>
+      </w:r>
+      <w:r>
+        <w:t xml:space="preserve"> </w:t>
+      </w:r>
+      <w:r>
+        <w:t xml:space="preserve">even </w:t>
+      </w:r>
+      <w:r>
+        <w:t>more</w:t>
+      </w:r>
+      <w:r>
+        <w:t>,</w:t>
+      </w:r>
+      <w:r>
+        <w:t xml:space="preserve"> </w:t>
       </w:r>
       <w:r>
         <w:t>even if</w:t>
       </w:r>
       <w:r>
-        <w:t xml:space="preserve"> that </w:t>
-      </w:r>
-      <w:r>
-        <w:t>signal</w:t>
-      </w:r>
-      <w:r>
-        <w:t xml:space="preserve"> reflects </w:t>
-      </w:r>
-      <w:r>
-        <w:t xml:space="preserve">past circumstances </w:t>
-      </w:r>
-      <w:r>
-        <w:t>(such as past bidding activity)</w:t>
-      </w:r>
-      <w:r>
-        <w:t xml:space="preserve"> rather than</w:t>
+        <w:t xml:space="preserve"> </w:t>
+      </w:r>
+      <w:r>
+        <w:t>that</w:t>
+      </w:r>
+      <w:r>
+        <w:t xml:space="preserve"> </w:t>
+      </w:r>
+      <w:r>
+        <w:t xml:space="preserve">signal </w:t>
+      </w:r>
+      <w:r>
+        <w:t>reflects</w:t>
+      </w:r>
+      <w:r>
+        <w:t xml:space="preserve"> irrelevant</w:t>
+      </w:r>
+      <w:r>
+        <w:t xml:space="preserve"> </w:t>
+      </w:r>
+      <w:r>
+        <w:t xml:space="preserve">past </w:t>
+      </w:r>
+      <w:r>
+        <w:t>circumstances</w:t>
+      </w:r>
+      <w:r>
+        <w:t xml:space="preserve"> </w:t>
+      </w:r>
+      <w:r>
+        <w:t>(such as</w:t>
+      </w:r>
+      <w:r>
+        <w:t xml:space="preserve"> past bidding</w:t>
+      </w:r>
+      <w:r>
+        <w:t xml:space="preserve"> activity)</w:t>
+      </w:r>
+      <w:r>
+        <w:t xml:space="preserve"> </w:t>
+      </w:r>
+      <w:r>
+        <w:t>rather than</w:t>
+      </w:r>
+      <w:r>
+        <w:t xml:space="preserve"> </w:t>
+      </w:r>
+      <w:r>
+        <w:t xml:space="preserve">the painting’s intrinsic </w:t>
+      </w:r>
+      <w:r>
+        <w:t>value</w:t>
+      </w:r>
+      <w:r>
+        <w:t>.</w:t>
+      </w:r>
+      <w:r>
+        <w:t xml:space="preserve"> </w:t>
+      </w:r>
+      <w:r>
+        <w:t xml:space="preserve">This </w:t>
+      </w:r>
+      <w:r>
+        <w:t xml:space="preserve">impact </w:t>
+      </w:r>
+      <w:r>
+        <w:t>of</w:t>
+      </w:r>
+      <w:r>
+        <w:t xml:space="preserve"> </w:t>
+      </w:r>
+      <w:r>
+        <w:t>past price</w:t>
+      </w:r>
+      <w:r>
+        <w:t>, an irrelevant</w:t>
+      </w:r>
+      <w:r>
+        <w:t xml:space="preserve"> signal in this context,</w:t>
+      </w:r>
+      <w:r>
+        <w:t xml:space="preserve"> on current price</w:t>
+      </w:r>
+      <w:r>
+        <w:t xml:space="preserve"> can thus be interpreted as an anchoring effect.</w:t>
+      </w:r>
+      <w:r>
+        <w:t xml:space="preserve"> </w:t>
+      </w:r>
+      <w:r>
+        <w:t>It is important to note t</w:t>
+      </w:r>
+      <w:r>
+        <w:t>he exact behavioral mechanism by which auction participants internalize and act upon past price, however, is complex and cannot be inferred from just observing prices. Hence in our research and in much of our surveyed literature, the process is treated as a black box. The mere observation of past price biasing current price suffices for our definition of anchoring (discussed further in Section 5</w:t>
+      </w:r>
+      <w:r>
+        <w:t>).</w:t>
+      </w:r>
+      <w:r>
+        <w:t xml:space="preserve"> </w:t>
+      </w:r>
+    </w:p>
+    <w:p>
+      <w:pPr>
+        <w:spacing w:line="480" w:lineRule="auto"/>
+        <w:jc w:val="both"/>
+      </w:pPr>
+      <w:r>
+        <w:t xml:space="preserve">Using a regression model that isolates this phenomenon, Beggs &amp; Graddy (2009) </w:t>
+      </w:r>
+      <w:r>
+        <w:t xml:space="preserve">identify and </w:t>
+      </w:r>
+      <w:r>
+        <w:t xml:space="preserve">analyze </w:t>
+      </w:r>
+      <w:r>
+        <w:t xml:space="preserve">resales of </w:t>
+      </w:r>
+      <w:r>
+        <w:t xml:space="preserve">Impressionist and Contemporary </w:t>
+      </w:r>
+      <w:r>
+        <w:t>paintings</w:t>
+      </w:r>
+      <w:r>
+        <w:t xml:space="preserve">, and </w:t>
+      </w:r>
+      <w:r>
+        <w:t xml:space="preserve">do </w:t>
+      </w:r>
+      <w:r>
+        <w:t>find significant evidence of</w:t>
+      </w:r>
+      <w:r>
+        <w:t xml:space="preserve"> anchoring</w:t>
+      </w:r>
+      <w:r>
+        <w:t xml:space="preserve"> effects</w:t>
+      </w:r>
+      <w:r>
+        <w:t xml:space="preserve">. However, </w:t>
+      </w:r>
+      <w:r>
+        <w:t>as they not</w:t>
+      </w:r>
+      <w:r>
+        <w:t>e it is very difficult to identify multiple</w:t>
+      </w:r>
+      <w:r>
+        <w:t xml:space="preserve"> sales of the same art piece, and they</w:t>
+      </w:r>
+      <w:r>
+        <w:t xml:space="preserve"> </w:t>
+      </w:r>
+      <w:r>
+        <w:t>use only 1-2% of their orig</w:t>
+      </w:r>
+      <w:r>
+        <w:t>inal data.</w:t>
+      </w:r>
+      <w:r>
+        <w:t xml:space="preserve"> </w:t>
+      </w:r>
+      <w:r>
+        <w:t xml:space="preserve">This </w:t>
+      </w:r>
+      <w:r>
+        <w:t>method of</w:t>
+      </w:r>
+      <w:r>
+        <w:t xml:space="preserve"> studying anchoring</w:t>
+      </w:r>
+      <w:r>
+        <w:t xml:space="preserve"> </w:t>
       </w:r>
       <w:bookmarkStart w:id="0" w:name="_GoBack"/>
       <w:bookmarkEnd w:id="0"/>
       <w:r>
+        <w:t>only across</w:t>
+      </w:r>
+      <w:r>
         <w:t xml:space="preserve"> </w:t>
       </w:r>
       <w:r>
-        <w:t>the painting’s intrinsic characteristics.</w:t>
-      </w:r>
-      <w:r>
-        <w:t xml:space="preserve"> This</w:t>
-      </w:r>
-      <w:r>
-        <w:t xml:space="preserve"> tendency to</w:t>
+        <w:t xml:space="preserve">resales </w:t>
+      </w:r>
+      <w:r>
+        <w:t xml:space="preserve">cannot be </w:t>
+      </w:r>
+      <w:r>
+        <w:t xml:space="preserve">applied to </w:t>
+      </w:r>
+      <w:r>
+        <w:t>new works</w:t>
+      </w:r>
+      <w:r>
+        <w:t xml:space="preserve"> or </w:t>
+      </w:r>
+      <w:r>
+        <w:t xml:space="preserve">works that have never been brought to auction. </w:t>
+      </w:r>
+      <w:r>
+        <w:t>In practice</w:t>
+      </w:r>
+      <w:r>
+        <w:t xml:space="preserve">, it turns out that auction specialists not only appraise an art piece based on its </w:t>
+      </w:r>
+      <w:r>
+        <w:t>previous</w:t>
+      </w:r>
+      <w:r>
+        <w:t xml:space="preserve"> sales, but also on sales </w:t>
+      </w:r>
+      <w:r>
+        <w:t xml:space="preserve">of </w:t>
+      </w:r>
+      <w:r>
+        <w:lastRenderedPageBreak/>
+        <w:t xml:space="preserve">related </w:t>
+      </w:r>
+      <w:r>
+        <w:t xml:space="preserve">art </w:t>
+      </w:r>
+      <w:r>
+        <w:t>pieces</w:t>
+      </w:r>
+      <w:r>
+        <w:rPr>
+          <w:rStyle w:val="FootnoteReference"/>
+        </w:rPr>
+        <w:footnoteReference w:id="4"/>
+      </w:r>
+      <w:r>
+        <w:t xml:space="preserve">. </w:t>
+      </w:r>
+      <w:r>
+        <w:t xml:space="preserve">Hence, </w:t>
+      </w:r>
+      <w:r>
+        <w:t xml:space="preserve">the </w:t>
+      </w:r>
+      <w:r>
+        <w:t xml:space="preserve">anchoring research </w:t>
+      </w:r>
+      <w:r>
+        <w:t xml:space="preserve">of </w:t>
+      </w:r>
+      <w:r>
+        <w:t>Beggs &amp; Graddy (2009)</w:t>
+      </w:r>
+      <w:r>
+        <w:t xml:space="preserve"> seem</w:t>
+      </w:r>
+      <w:r>
+        <w:t>s</w:t>
+      </w:r>
+      <w:r>
+        <w:t xml:space="preserve"> to </w:t>
+      </w:r>
+      <w:r>
+        <w:t xml:space="preserve">be </w:t>
+      </w:r>
+      <w:r>
+        <w:t xml:space="preserve">somewhat </w:t>
+      </w:r>
+      <w:r>
+        <w:t xml:space="preserve">limited </w:t>
+      </w:r>
+      <w:r>
+        <w:t xml:space="preserve">in its scope </w:t>
+      </w:r>
+      <w:r>
+        <w:t xml:space="preserve">of </w:t>
+      </w:r>
+      <w:r>
+        <w:t xml:space="preserve">price </w:t>
+      </w:r>
+      <w:r>
+        <w:t>biases</w:t>
       </w:r>
       <w:r>
         <w:t xml:space="preserve"> </w:t>
       </w:r>
       <w:r>
-        <w:t xml:space="preserve">formulate </w:t>
-      </w:r>
-      <w:r>
-        <w:t>value judgments</w:t>
-      </w:r>
-      <w:r>
-        <w:t xml:space="preserve"> </w:t>
-      </w:r>
-      <w:r>
-        <w:t xml:space="preserve">based on </w:t>
-      </w:r>
-      <w:r>
-        <w:t>past price</w:t>
-      </w:r>
-      <w:r>
-        <w:t>,</w:t>
-      </w:r>
-      <w:r>
-        <w:t xml:space="preserve"> even when they </w:t>
-      </w:r>
-      <w:r>
-        <w:t xml:space="preserve">are irrelevant to the true value of a painting, </w:t>
-      </w:r>
-      <w:r>
-        <w:t>can be interpreted as an anchoring effect.</w:t>
+        <w:t xml:space="preserve">in </w:t>
+      </w:r>
+      <w:r>
+        <w:t>the art auction market.</w:t>
+      </w:r>
+      <w:r>
+        <w:t xml:space="preserve"> # work on this section: make more important.</w:t>
+      </w:r>
+      <w:r>
+        <w:t xml:space="preserve"> Maybe move your example of Monet bias Van gogh here?</w:t>
+      </w:r>
+      <w:r>
+        <w:t xml:space="preserve"> Also hong et al.</w:t>
       </w:r>
     </w:p>
     <w:p>
@@ -727,10 +1164,67 @@
         <w:jc w:val="both"/>
       </w:pPr>
       <w:r>
-        <w:t>Isolated in beggs &amp; graddy</w:t>
-      </w:r>
-      <w:r>
-        <w:t>s</w:t>
+        <w:t>In this paper,</w:t>
+      </w:r>
+      <w:r>
+        <w:t xml:space="preserve"> </w:t>
+      </w:r>
+      <w:r>
+        <w:t>we</w:t>
+      </w:r>
+      <w:r>
+        <w:t xml:space="preserve"> </w:t>
+      </w:r>
+      <w:r>
+        <w:t xml:space="preserve">thus </w:t>
+      </w:r>
+      <w:r>
+        <w:t xml:space="preserve">study whether anchoring </w:t>
+      </w:r>
+      <w:r>
+        <w:t>effects can occur across</w:t>
+      </w:r>
+      <w:r>
+        <w:t xml:space="preserve"> </w:t>
+      </w:r>
+      <w:r>
+        <w:t>similar</w:t>
+      </w:r>
+      <w:r>
+        <w:t xml:space="preserve"> paintings (substitutes)</w:t>
+      </w:r>
+      <w:r>
+        <w:t xml:space="preserve"> – for example, whether </w:t>
+      </w:r>
+      <w:r>
+        <w:t xml:space="preserve">the </w:t>
+      </w:r>
+      <w:r>
+        <w:t xml:space="preserve">past </w:t>
+      </w:r>
+      <w:r>
+        <w:t xml:space="preserve">price </w:t>
+      </w:r>
+      <w:r>
+        <w:t xml:space="preserve">of a Monet can </w:t>
+      </w:r>
+      <w:r>
+        <w:t xml:space="preserve">bias the current price </w:t>
+      </w:r>
+      <w:r>
+        <w:t xml:space="preserve">of a </w:t>
+      </w:r>
+      <w:r>
+        <w:t xml:space="preserve">similar piece by </w:t>
+      </w:r>
+      <w:r>
+        <w:t>Van Gogh</w:t>
+      </w:r>
+      <w:r>
+        <w:t>.</w:t>
+      </w:r>
+      <w:r>
+        <w:t xml:space="preserve"> </w:t>
       </w:r>
     </w:p>
     <w:p>
@@ -738,33 +1232,12 @@
         <w:spacing w:line="480" w:lineRule="auto"/>
         <w:jc w:val="both"/>
       </w:pPr>
-      <w:r>
-        <w:t>If</w:t>
-      </w:r>
-      <w:r>
-        <w:t xml:space="preserve"> however, buyers </w:t>
-      </w:r>
-      <w:r>
-        <w:t xml:space="preserve">not only </w:t>
-      </w:r>
-      <w:r>
-        <w:t xml:space="preserve">consider those hedonic factors but </w:t>
-      </w:r>
-      <w:r>
-        <w:t>the past price of a painting,</w:t>
-      </w:r>
-      <w:r>
-        <w:t xml:space="preserve"> </w:t>
-      </w:r>
     </w:p>
     <w:p>
       <w:pPr>
         <w:spacing w:line="480" w:lineRule="auto"/>
         <w:jc w:val="both"/>
       </w:pPr>
-      <w:r>
-        <w:t xml:space="preserve">Beggs &amp; Graddy (2009) interpret this impact as the anchoring effect, </w:t>
-      </w:r>
     </w:p>
     <w:p>
       <w:pPr>
@@ -772,16 +1245,149 @@
         <w:jc w:val="both"/>
       </w:pPr>
       <w:r>
+        <w:t>This is of tremendous interest to  ____</w:t>
+      </w:r>
+      <w:r>
+        <w:t>.</w:t>
+      </w:r>
+      <w:r>
+        <w:t xml:space="preserve"> For this thesis, we </w:t>
+      </w:r>
+      <w:r>
+        <w:t>have</w:t>
+      </w:r>
+      <w:r>
         <w:t xml:space="preserve"> </w:t>
       </w:r>
       <w:r>
+        <w:t>conducted interviews</w:t>
+      </w:r>
+      <w:r>
+        <w:t xml:space="preserve"> with art experts at Sotheby’</w:t>
+      </w:r>
+      <w:r>
+        <w:t>s</w:t>
+      </w:r>
+      <w:r>
+        <w:t xml:space="preserve"> </w:t>
+      </w:r>
+      <w:r>
+        <w:t>a</w:t>
+      </w:r>
+    </w:p>
+    <w:p>
+      <w:pPr>
+        <w:spacing w:line="480" w:lineRule="auto"/>
+        <w:jc w:val="both"/>
+      </w:pPr>
+      <w:r>
+        <w:t xml:space="preserve">To </w:t>
+      </w:r>
+      <w:r>
+        <w:t xml:space="preserve">do this, </w:t>
+      </w:r>
+      <w:r>
+        <w:t xml:space="preserve">we </w:t>
+      </w:r>
+      <w:r>
+        <w:t xml:space="preserve">begin by replicating the </w:t>
+      </w:r>
+      <w:r>
+        <w:t xml:space="preserve">original </w:t>
+      </w:r>
+      <w:r>
+        <w:t xml:space="preserve">findings of </w:t>
+      </w:r>
+      <w:r>
+        <w:t xml:space="preserve">Beggs &amp; </w:t>
+      </w:r>
+      <w:r>
+        <w:t xml:space="preserve">Graddy (2009). This </w:t>
+      </w:r>
+      <w:r>
+        <w:t xml:space="preserve">gives us </w:t>
+      </w:r>
+      <w:r>
+        <w:t xml:space="preserve">a </w:t>
+      </w:r>
+    </w:p>
+    <w:p>
+      <w:pPr>
+        <w:spacing w:line="480" w:lineRule="auto"/>
+        <w:jc w:val="both"/>
+      </w:pPr>
+      <w:r>
+        <w:t>Paragraph 2:</w:t>
+      </w:r>
+      <w:r>
+        <w:t xml:space="preserve"> The notion of “similarity” across art pieces is not </w:t>
+      </w:r>
+      <w:r>
+        <w:t>trivial # interviews</w:t>
+      </w:r>
+    </w:p>
+    <w:p>
+      <w:pPr>
+        <w:spacing w:line="480" w:lineRule="auto"/>
+        <w:jc w:val="both"/>
+      </w:pPr>
+      <w:r>
+        <w:t>Isolated in beggs &amp; graddy</w:t>
+      </w:r>
+      <w:r>
+        <w:t>s</w:t>
+      </w:r>
+    </w:p>
+    <w:p>
+      <w:pPr>
+        <w:spacing w:line="480" w:lineRule="auto"/>
+        <w:jc w:val="both"/>
+      </w:pPr>
+      <w:r>
+        <w:t>If</w:t>
+      </w:r>
+      <w:r>
+        <w:t xml:space="preserve"> however, buyers </w:t>
+      </w:r>
+      <w:r>
+        <w:t xml:space="preserve">not only </w:t>
+      </w:r>
+      <w:r>
+        <w:t xml:space="preserve">consider those hedonic factors but </w:t>
+      </w:r>
+      <w:r>
+        <w:t>the past price of a painting,</w:t>
+      </w:r>
+      <w:r>
+        <w:t xml:space="preserve"> </w:t>
+      </w:r>
+    </w:p>
+    <w:p>
+      <w:pPr>
+        <w:spacing w:line="480" w:lineRule="auto"/>
+        <w:jc w:val="both"/>
+      </w:pPr>
+      <w:r>
+        <w:t xml:space="preserve">Beggs &amp; Graddy (2009) interpret this impact as the anchoring effect, </w:t>
+      </w:r>
+    </w:p>
+    <w:p>
+      <w:pPr>
+        <w:spacing w:line="480" w:lineRule="auto"/>
+        <w:jc w:val="both"/>
+      </w:pPr>
+      <w:r>
+        <w:lastRenderedPageBreak/>
+        <w:t xml:space="preserve"> </w:t>
+      </w:r>
+      <w:r>
         <w:t>The primary work on anchoring in art auctions is conducted by Beggs &amp; Graddy (2009), who study this bias across multiple sales of Impressionist and Contemporary art pieces</w:t>
       </w:r>
       <w:r>
         <w:rPr>
           <w:rStyle w:val="FootnoteReference"/>
         </w:rPr>
-        <w:footnoteReference w:id="4"/>
+        <w:footnoteReference w:id="5"/>
       </w:r>
       <w:r>
         <w:t xml:space="preserve">. </w:t>
@@ -875,14 +1481,7 @@
         <w:rPr>
           <w:rFonts w:eastAsiaTheme="minorEastAsia"/>
         </w:rPr>
-        <w:t xml:space="preserve"> buyers will internalize that past price as a starting point, thus artificially driving up price for that </w:t>
-      </w:r>
-      <w:r>
-        <w:rPr>
-          <w:rFonts w:eastAsiaTheme="minorEastAsia"/>
-        </w:rPr>
-        <w:lastRenderedPageBreak/>
-        <w:t>same Monet.</w:t>
+        <w:t xml:space="preserve"> buyers will internalize that past price as a starting point, thus artificially driving up price for that same Monet.</w:t>
       </w:r>
       <w:r>
         <w:t xml:space="preserve"> </w:t>
@@ -972,7 +1571,11 @@
         <w:t>.</w:t>
       </w:r>
       <w:r>
-        <w:t xml:space="preserve"> This is important not only because of the dearth of resale data, but because understanding how similarity across art pieces affects prices allows one to more accurately appraise artwork in light of precedent sales. As we describe later, this issue is of great commercial interest to auction houses, who must continually estimate the value of pieces that are new or have never been brought to auction before. </w:t>
+        <w:t xml:space="preserve"> This is important not only because of the dearth of resale data, but because understanding how similarity </w:t>
+      </w:r>
+      <w:r>
+        <w:lastRenderedPageBreak/>
+        <w:t xml:space="preserve">across art pieces affects prices allows one to more accurately appraise artwork in light of precedent sales. As we describe later, this issue is of great commercial interest to auction houses, who must continually estimate the value of pieces that are new or have never been brought to auction before. </w:t>
       </w:r>
     </w:p>
     <w:p>
@@ -981,11 +1584,7 @@
         <w:jc w:val="both"/>
       </w:pPr>
       <w:r>
-        <w:t xml:space="preserve">This research draws upon the original data of Beggs &amp; Graddy (2009), a new dataset of recent assorted art sale constructed specifically to explore anchoring, and insights from our conversations with specialists in the field. We manage to replicate, to some extent, the original work of Beggs &amp; Graddy which tests for anchoring in the context of resale. We propose two different measures of substitution to quantitatively assess similarity across art pieces. With these measures, we find preliminary evidence of </w:t>
-      </w:r>
-      <w:r>
-        <w:lastRenderedPageBreak/>
-        <w:t xml:space="preserve">anchoring cross-effects in both the data of Beggs &amp; Graddy as well as in our collected data. </w:t>
+        <w:t xml:space="preserve">This research draws upon the original data of Beggs &amp; Graddy (2009), a new dataset of recent assorted art sale constructed specifically to explore anchoring, and insights from our conversations with specialists in the field. We manage to replicate, to some extent, the original work of Beggs &amp; Graddy which tests for anchoring in the context of resale. We propose two different measures of substitution to quantitatively assess similarity across art pieces. With these measures, we find preliminary evidence of anchoring cross-effects in both the data of Beggs &amp; Graddy as well as in our collected data. </w:t>
       </w:r>
     </w:p>
     <w:p>
@@ -994,7 +1593,11 @@
         <w:jc w:val="both"/>
       </w:pPr>
       <w:r>
-        <w:t>This thesis proceeds as follows. In Section I, we give a brief overview of the art auction system and process, followed by a deeper discussion on anchoring and its role in this market. Section II surveys the relevant literature on anchoring in the art market, and shows how our research fits in. Section III describes our methodology, which includes the original regressions of Beggs &amp; Graddy, our expanded regression models, and our measures of substitution. Section IV is a description of the original data of Beggs &amp; Graddy, and explains the motivation behind and nature of our new dataset. Section V gives our results. This includes our replication of the anchoring work of Beggs &amp; Graddy and our overall findings pertaining to anchoring cross-effects. The section also includes three empirical experiments we conducted on known pairs of “similar” artists, recommended by one of the experts we talked with. Section VI discusses directions for future work. Finally, Section VII concludes with a summary of our findings.</w:t>
+        <w:t xml:space="preserve">This thesis proceeds as follows. In Section I, we give a brief overview of the art auction system and process, followed by a deeper discussion on anchoring and its role in this market. Section II surveys the relevant literature on anchoring in the art market, and shows how our research fits in. Section III describes our methodology, which includes the original regressions of Beggs &amp; Graddy, our expanded regression models, and our measures of substitution. Section IV is a description of the original data of Beggs &amp; Graddy, and explains the motivation behind and nature of our new dataset. Section V gives our results. This includes our replication of the anchoring work of Beggs &amp; Graddy </w:t>
+      </w:r>
+      <w:r>
+        <w:lastRenderedPageBreak/>
+        <w:t>and our overall findings pertaining to anchoring cross-effects. The section also includes three empirical experiments we conducted on known pairs of “similar” artists, recommended by one of the experts we talked with. Section VI discusses directions for future work. Finally, Section VII concludes with a summary of our findings.</w:t>
       </w:r>
     </w:p>
     <w:p>
@@ -1039,7 +1642,7 @@
         <w:rPr>
           <w:rStyle w:val="FootnoteReference"/>
         </w:rPr>
-        <w:footnoteReference w:id="5"/>
+        <w:footnoteReference w:id="6"/>
       </w:r>
       <w:r>
         <w:t>. The former, headquartered in London, is privately held by French multibillionaire Francois-Henri Pinault and so only reports sales figures twice a year</w:t>
@@ -1048,7 +1651,7 @@
         <w:rPr>
           <w:rStyle w:val="FootnoteReference"/>
         </w:rPr>
-        <w:footnoteReference w:id="6"/>
+        <w:footnoteReference w:id="7"/>
       </w:r>
       <w:r>
         <w:t>. Sotheby’s on the other hand is headquartered in New York City and publicly traded, and is thus required to report revenue and costs in detail</w:t>
@@ -1057,7 +1660,7 @@
         <w:rPr>
           <w:rStyle w:val="FootnoteReference"/>
         </w:rPr>
-        <w:footnoteReference w:id="7"/>
+        <w:footnoteReference w:id="8"/>
       </w:r>
       <w:r>
         <w:t>. While both houses deal in art, often sourced from museum or private collections, in recent years Christie’s has become the larger player in this domain. In the first six months of 2015, Christie’s realized $4.5 billion in art sales, while Sotheby’s only pulled $3.5 billion</w:t>
@@ -1066,7 +1669,7 @@
         <w:rPr>
           <w:rStyle w:val="FootnoteReference"/>
         </w:rPr>
-        <w:footnoteReference w:id="8"/>
+        <w:footnoteReference w:id="9"/>
       </w:r>
       <w:r>
         <w:t xml:space="preserve">. Over the years, both houses have enjoyed their share of record-breaking auctions: Picassso’s </w:t>
@@ -1097,7 +1700,7 @@
         <w:rPr>
           <w:rStyle w:val="FootnoteReference"/>
         </w:rPr>
-        <w:footnoteReference w:id="9"/>
+        <w:footnoteReference w:id="10"/>
       </w:r>
       <w:r>
         <w:t>. In recent decades, one also sees the rise of other innovations. For example, Sotheby’s and Christie’s offer live online bidding for clients who can neither attend nor send a surrogate</w:t>
@@ -1106,7 +1709,7 @@
         <w:rPr>
           <w:rStyle w:val="FootnoteReference"/>
         </w:rPr>
-        <w:footnoteReference w:id="10"/>
+        <w:footnoteReference w:id="11"/>
       </w:r>
       <w:r>
         <w:t>. Both houses also offer art-backed loans, allowing collectors to borrow money against their own artwork – a highly illiquid asset.</w:t>
@@ -1124,7 +1727,7 @@
         <w:rPr>
           <w:rStyle w:val="FootnoteReference"/>
         </w:rPr>
-        <w:footnoteReference w:id="11"/>
+        <w:footnoteReference w:id="12"/>
       </w:r>
       <w:r>
         <w:t>. Only Sotheby’s sells classic automobiles</w:t>
@@ -1133,7 +1736,7 @@
         <w:rPr>
           <w:rStyle w:val="FootnoteReference"/>
         </w:rPr>
-        <w:footnoteReference w:id="12"/>
+        <w:footnoteReference w:id="13"/>
       </w:r>
       <w:r>
         <w:t>. Specialization is not limited to products, either: one administrator at Bonham’s, a well-known but smaller auction house, told me they appeal to prospective sellers because their lower sales volume (specifically, smaller lots) ensures their work will be better noticed. Competition between these houses is fierce, and each tries to capture the best consignments and expand market share by luring prospective sellers with benefits such as higher guaranteed prices and waived house commission fees</w:t>
@@ -1142,7 +1745,7 @@
         <w:rPr>
           <w:rStyle w:val="FootnoteReference"/>
         </w:rPr>
-        <w:footnoteReference w:id="13"/>
+        <w:footnoteReference w:id="14"/>
       </w:r>
       <w:r>
         <w:t xml:space="preserve">. Putting one’s own money on the line means profit margins are </w:t>
@@ -1155,7 +1758,7 @@
         <w:rPr>
           <w:rStyle w:val="FootnoteReference"/>
         </w:rPr>
-        <w:footnoteReference w:id="14"/>
+        <w:footnoteReference w:id="15"/>
       </w:r>
       <w:r>
         <w:t>. Despite this ongoing cut-throat battle, the two houses have cooperated – and even colluded – at times. For example, according to an auctioneer interview in Hong et al. (2015), Sotheby’s and Christie’s have an agreement to take turns leading New York City’s annual Auction Week, a major event which saw $1.5 billion in art sales in 2014</w:t>
@@ -1164,7 +1767,7 @@
         <w:rPr>
           <w:rStyle w:val="FootnoteReference"/>
         </w:rPr>
-        <w:footnoteReference w:id="15"/>
+        <w:footnoteReference w:id="16"/>
       </w:r>
       <w:r>
         <w:t>. The early 2000’s saw an infamous scandal where both houses fixed commission prices charged to sellers, and once convicted, were required to pay back $256 million to customers (and for Sotheby’s, shareholders)</w:t>
@@ -1173,7 +1776,7 @@
         <w:rPr>
           <w:rStyle w:val="FootnoteReference"/>
         </w:rPr>
-        <w:footnoteReference w:id="16"/>
+        <w:footnoteReference w:id="17"/>
       </w:r>
       <w:r>
         <w:t xml:space="preserve">. </w:t>
@@ -1195,7 +1798,7 @@
         <w:rPr>
           <w:rStyle w:val="FootnoteReference"/>
         </w:rPr>
-        <w:footnoteReference w:id="17"/>
+        <w:footnoteReference w:id="18"/>
       </w:r>
       <w:r>
         <w:t>. Of course, many clients visit more than one auction house to compare deals.</w:t>
@@ -1213,7 +1816,7 @@
         <w:rPr>
           <w:rStyle w:val="FootnoteReference"/>
         </w:rPr>
-        <w:footnoteReference w:id="18"/>
+        <w:footnoteReference w:id="19"/>
       </w:r>
       <w:r>
         <w:t>. Some significant cross-house differences may exist: Bauwens and Ginsburgh (2000) show that in certain art categories, Sotheby’s tends to undervalue expensive pieces and overvalue inexpensive ones, while Christie’s does the opposite</w:t>
@@ -1222,7 +1825,7 @@
         <w:rPr>
           <w:rStyle w:val="FootnoteReference"/>
         </w:rPr>
-        <w:footnoteReference w:id="19"/>
+        <w:footnoteReference w:id="20"/>
       </w:r>
       <w:r>
         <w:t>. In negotiations, the seller and the house also determine a secret reserve price known only to those two parties. The reserve price is a closely guarded secret in the art auction world, but according to estimates by Ashenfelter, Graddy and Stevens (2004), the reserve price may be set around 70-80% of the low estimate. It is not known why the reserve is concealed, but Vincent (1995) suggests that under certain circumstances, announcing the reserve may discourage potential bidders from participating and could lower overall bids</w:t>
@@ -1231,7 +1834,7 @@
         <w:rPr>
           <w:rStyle w:val="FootnoteReference"/>
         </w:rPr>
-        <w:footnoteReference w:id="20"/>
+        <w:footnoteReference w:id="21"/>
       </w:r>
       <w:r>
         <w:t>.</w:t>
@@ -1313,7 +1916,7 @@
         <w:rPr>
           <w:rStyle w:val="FootnoteReference"/>
         </w:rPr>
-        <w:footnoteReference w:id="21"/>
+        <w:footnoteReference w:id="22"/>
       </w:r>
       <w:r>
         <w:t xml:space="preserve">) and </w:t>
@@ -1325,7 +1928,7 @@
         <w:rPr>
           <w:rStyle w:val="FootnoteReference"/>
         </w:rPr>
-        <w:footnoteReference w:id="22"/>
+        <w:footnoteReference w:id="23"/>
       </w:r>
       <w:r>
         <w:t xml:space="preserve"> until the bidding stops, at which the item is declared to be “knocked down” or “hammered down.” The final </w:t>
@@ -1340,7 +1943,7 @@
         <w:rPr>
           <w:rStyle w:val="FootnoteReference"/>
         </w:rPr>
-        <w:footnoteReference w:id="23"/>
+        <w:footnoteReference w:id="24"/>
       </w:r>
       <w:r>
         <w:t xml:space="preserve">. </w:t>
@@ -1356,7 +1959,7 @@
         <w:rPr>
           <w:rStyle w:val="FootnoteReference"/>
         </w:rPr>
-        <w:footnoteReference w:id="24"/>
+        <w:footnoteReference w:id="25"/>
       </w:r>
       <w:r>
         <w:t xml:space="preserve"> </w:t>
@@ -1365,7 +1968,7 @@
         <w:rPr>
           <w:rStyle w:val="FootnoteReference"/>
         </w:rPr>
-        <w:footnoteReference w:id="25"/>
+        <w:footnoteReference w:id="26"/>
       </w:r>
       <w:r>
         <w:t xml:space="preserve">. </w:t>
@@ -1389,7 +1992,7 @@
         <w:rPr>
           <w:rStyle w:val="FootnoteReference"/>
         </w:rPr>
-        <w:footnoteReference w:id="26"/>
+        <w:footnoteReference w:id="27"/>
       </w:r>
       <w:r>
         <w:t>.</w:t>
@@ -1432,7 +2035,7 @@
         <w:rPr>
           <w:rStyle w:val="FootnoteReference"/>
         </w:rPr>
-        <w:footnoteReference w:id="27"/>
+        <w:footnoteReference w:id="28"/>
       </w:r>
       <w:r>
         <w:t>.</w:t>
@@ -1451,7 +2054,7 @@
         <w:rPr>
           <w:rStyle w:val="FootnoteReference"/>
         </w:rPr>
-        <w:footnoteReference w:id="28"/>
+        <w:footnoteReference w:id="29"/>
       </w:r>
       <w:r>
         <w:t xml:space="preserve"> </w:t>
@@ -1460,7 +2063,7 @@
         <w:rPr>
           <w:rStyle w:val="FootnoteReference"/>
         </w:rPr>
-        <w:footnoteReference w:id="29"/>
+        <w:footnoteReference w:id="30"/>
       </w:r>
       <w:r>
         <w:t xml:space="preserve"> or obviously mistaken</w:t>
@@ -1469,7 +2072,7 @@
         <w:rPr>
           <w:rStyle w:val="FootnoteReference"/>
         </w:rPr>
-        <w:footnoteReference w:id="30"/>
+        <w:footnoteReference w:id="31"/>
       </w:r>
       <w:r>
         <w:t>. As a relevant example of anchoring, a record high sale price for an Edgar Degas ballerina sculpture in March may induce buyers in April to pay more for other Degas ballerinas, even if the purely artistic value (“hedonic value” or “fundamental value”) of Degas ballerinas is unchanging or comparable year-to-year. It is essential to understand that anchoring differs from rational learning, in which past prices do correspond to changes in hedonic quality and thus are legitimately informative for predicting future prices</w:t>
@@ -1478,7 +2081,7 @@
         <w:rPr>
           <w:rStyle w:val="FootnoteReference"/>
         </w:rPr>
-        <w:footnoteReference w:id="31"/>
+        <w:footnoteReference w:id="32"/>
       </w:r>
       <w:r>
         <w:t xml:space="preserve">. Beggs &amp; Graddy (2009) argue that demand for art changes over time, but underlying hedonic quality remains constant, thus allowing anchoring to be identified. </w:t>
@@ -1496,7 +2099,7 @@
         <w:rPr>
           <w:rStyle w:val="FootnoteReference"/>
         </w:rPr>
-        <w:footnoteReference w:id="32"/>
+        <w:footnoteReference w:id="33"/>
       </w:r>
       <w:r>
         <w:t xml:space="preserve">. This allows us to generalize the work of Beggs &amp; Graddy (2009) beyond resales of the same good to sales of similar (substitute) goods. We define </w:t>
@@ -1518,7 +2121,7 @@
         <w:rPr>
           <w:rStyle w:val="FootnoteReference"/>
         </w:rPr>
-        <w:footnoteReference w:id="33"/>
+        <w:footnoteReference w:id="34"/>
       </w:r>
       <w:r>
         <w:t>. For instance, the knowledge of a past price may affect buyers not only directly, but indirectly through the presale estimates set by auction house researchers. Hence, the mere observation of this effect suffices for our definition of anchoring. We outline just a few ways in which anchoring can impact auctions for art.</w:t>
@@ -1536,7 +2139,7 @@
         <w:rPr>
           <w:rStyle w:val="FootnoteReference"/>
         </w:rPr>
-        <w:footnoteReference w:id="34"/>
+        <w:footnoteReference w:id="35"/>
       </w:r>
       <w:r>
         <w:t xml:space="preserve">. It is worth noting that anchoring is extremely difficult to avoid and can bias even experts in the field, though more expertise does guard against </w:t>
@@ -1549,7 +2152,7 @@
         <w:rPr>
           <w:rStyle w:val="FootnoteReference"/>
         </w:rPr>
-        <w:footnoteReference w:id="35"/>
+        <w:footnoteReference w:id="36"/>
       </w:r>
       <w:r>
         <w:t>. Additionally, anchoring effects tend to weaken when the value of goods is well-known.</w:t>
@@ -1567,7 +2170,7 @@
         <w:rPr>
           <w:rStyle w:val="FootnoteReference"/>
         </w:rPr>
-        <w:footnoteReference w:id="36"/>
+        <w:footnoteReference w:id="37"/>
       </w:r>
       <w:r>
         <w:t xml:space="preserve"> finds that anchoring is more powerful for sellers than for buyers, though anchoring is weaker with more experience selling the goods of concern</w:t>
@@ -1576,7 +2179,7 @@
         <w:rPr>
           <w:rStyle w:val="FootnoteReference"/>
         </w:rPr>
-        <w:footnoteReference w:id="37"/>
+        <w:footnoteReference w:id="38"/>
       </w:r>
       <w:r>
         <w:t>. While sellers can set anchors through reserve prices, auctioneers can anchor bidder perceptions of value through what numbers they call out, particularly at the start of an auction. This can be a powerful tool for the auctioneer, but one veteran warns against setting anchors too high (to drive up future bids) or too low (to attract starting bids)</w:t>
@@ -1585,7 +2188,7 @@
         <w:rPr>
           <w:rStyle w:val="FootnoteReference"/>
         </w:rPr>
-        <w:footnoteReference w:id="38"/>
+        <w:footnoteReference w:id="39"/>
       </w:r>
       <w:r>
         <w:t xml:space="preserve">. Go too high, and your numbers lose credibility; go too low, and bidders will suspect something is wrong with the good. </w:t>
@@ -1701,7 +2304,7 @@
         <w:rPr>
           <w:rStyle w:val="FootnoteReference"/>
         </w:rPr>
-        <w:footnoteReference w:id="39"/>
+        <w:footnoteReference w:id="40"/>
       </w:r>
       <w:r>
         <w:t>. The seminal work on anchoring was first conducte</w:t>
@@ -1719,7 +2322,7 @@
         <w:rPr>
           <w:rStyle w:val="FootnoteReference"/>
         </w:rPr>
-        <w:footnoteReference w:id="40"/>
+        <w:footnoteReference w:id="41"/>
       </w:r>
       <w:r>
         <w:t>. The anchoring effect is extremely complex, and many studies have attempted to understand its nature and implications. For instance, s</w:t>
@@ -1731,7 +2334,7 @@
         <w:rPr>
           <w:rStyle w:val="FootnoteReference"/>
         </w:rPr>
-        <w:footnoteReference w:id="41"/>
+        <w:footnoteReference w:id="42"/>
       </w:r>
       <w:r>
         <w:t xml:space="preserve">, while others </w:t>
@@ -1746,7 +2349,7 @@
         <w:rPr>
           <w:rStyle w:val="FootnoteReference"/>
         </w:rPr>
-        <w:footnoteReference w:id="42"/>
+        <w:footnoteReference w:id="43"/>
       </w:r>
       <w:r>
         <w:t xml:space="preserve">. Other </w:t>
@@ -1771,7 +2374,7 @@
         <w:rPr>
           <w:rStyle w:val="FootnoteReference"/>
         </w:rPr>
-        <w:footnoteReference w:id="43"/>
+        <w:footnoteReference w:id="44"/>
       </w:r>
       <w:r>
         <w:t xml:space="preserve"> </w:t>
@@ -1783,7 +2386,7 @@
         <w:rPr>
           <w:rStyle w:val="FootnoteReference"/>
         </w:rPr>
-        <w:footnoteReference w:id="44"/>
+        <w:footnoteReference w:id="45"/>
       </w:r>
       <w:r>
         <w:t xml:space="preserve">. </w:t>
@@ -1831,7 +2434,7 @@
         <w:rPr>
           <w:rStyle w:val="FootnoteReference"/>
         </w:rPr>
-        <w:footnoteReference w:id="45"/>
+        <w:footnoteReference w:id="46"/>
       </w:r>
       <w:r>
         <w:t xml:space="preserve"> </w:t>
@@ -1840,7 +2443,7 @@
         <w:rPr>
           <w:rStyle w:val="FootnoteReference"/>
         </w:rPr>
-        <w:footnoteReference w:id="46"/>
+        <w:footnoteReference w:id="47"/>
       </w:r>
       <w:r>
         <w:t>. Much of the anchoring research in economics uses experiments, surveys, or multiple-choice tests to understand questions about how individuals form estimates and judgments in the presence of an anchor</w:t>
@@ -1849,7 +2452,7 @@
         <w:rPr>
           <w:rStyle w:val="FootnoteReference"/>
         </w:rPr>
-        <w:footnoteReference w:id="47"/>
+        <w:footnoteReference w:id="48"/>
       </w:r>
       <w:r>
         <w:t xml:space="preserve"> </w:t>
@@ -1858,7 +2461,7 @@
         <w:rPr>
           <w:rStyle w:val="FootnoteReference"/>
         </w:rPr>
-        <w:footnoteReference w:id="48"/>
+        <w:footnoteReference w:id="49"/>
       </w:r>
       <w:r>
         <w:t xml:space="preserve"> </w:t>
@@ -1867,7 +2470,7 @@
         <w:rPr>
           <w:rStyle w:val="FootnoteReference"/>
         </w:rPr>
-        <w:footnoteReference w:id="49"/>
+        <w:footnoteReference w:id="50"/>
       </w:r>
       <w:r>
         <w:t xml:space="preserve">. The bias has been studied in many socioeconomic contexts such as </w:t>
@@ -1879,7 +2482,7 @@
         <w:rPr>
           <w:rStyle w:val="FootnoteReference"/>
         </w:rPr>
-        <w:footnoteReference w:id="50"/>
+        <w:footnoteReference w:id="51"/>
       </w:r>
       <w:r>
         <w:t>, real estate</w:t>
@@ -1888,7 +2491,7 @@
         <w:rPr>
           <w:rStyle w:val="FootnoteReference"/>
         </w:rPr>
-        <w:footnoteReference w:id="51"/>
+        <w:footnoteReference w:id="52"/>
       </w:r>
       <w:r>
         <w:t>, the courtroom</w:t>
@@ -1897,7 +2500,7 @@
         <w:rPr>
           <w:rStyle w:val="FootnoteReference"/>
         </w:rPr>
-        <w:footnoteReference w:id="52"/>
+        <w:footnoteReference w:id="53"/>
       </w:r>
       <w:r>
         <w:t xml:space="preserve">, public </w:t>
@@ -1910,7 +2513,7 @@
         <w:rPr>
           <w:rStyle w:val="FootnoteReference"/>
         </w:rPr>
-        <w:footnoteReference w:id="53"/>
+        <w:footnoteReference w:id="54"/>
       </w:r>
       <w:r>
         <w:t>, and international finance</w:t>
@@ -1919,7 +2522,7 @@
         <w:rPr>
           <w:rStyle w:val="FootnoteReference"/>
         </w:rPr>
-        <w:footnoteReference w:id="54"/>
+        <w:footnoteReference w:id="55"/>
       </w:r>
       <w:r>
         <w:t>. Of course, anchoring has been researched in the context of auctions as well</w:t>
@@ -1928,7 +2531,7 @@
         <w:rPr>
           <w:rStyle w:val="FootnoteReference"/>
         </w:rPr>
-        <w:footnoteReference w:id="55"/>
+        <w:footnoteReference w:id="56"/>
       </w:r>
       <w:r>
         <w:t xml:space="preserve"> </w:t>
@@ -1937,7 +2540,7 @@
         <w:rPr>
           <w:rStyle w:val="FootnoteReference"/>
         </w:rPr>
-        <w:footnoteReference w:id="56"/>
+        <w:footnoteReference w:id="57"/>
       </w:r>
       <w:r>
         <w:t>. For example, one bizarre experiment was conducted by Prelec and Ariely (2006), who first asked students to write down the last two digits of their Social Security number, then bid for various items such as chocolate, computer equipment, or a textbook</w:t>
@@ -1946,7 +2549,7 @@
         <w:rPr>
           <w:rStyle w:val="FootnoteReference"/>
         </w:rPr>
-        <w:footnoteReference w:id="57"/>
+        <w:footnoteReference w:id="58"/>
       </w:r>
       <w:r>
         <w:t>. The students who had higher digits submitted significantly higher bids, even when explicitly reminded that Social Security numbers are random quantities that carry no inherent meaning. In the case of a ’98 Cotes du Rhone wine, the high-digit students submitted bids that were, on average, over three times what the low-digit students had submitted. Wolk and Spann (2008) study bidding in online auctions in the presence of an anchor</w:t>
@@ -1955,7 +2558,7 @@
         <w:rPr>
           <w:rStyle w:val="FootnoteReference"/>
         </w:rPr>
-        <w:footnoteReference w:id="58"/>
+        <w:footnoteReference w:id="59"/>
       </w:r>
       <w:r>
         <w:t>. They find that bidders tend to respond strongly to internalized anchors such as knowledge of past prices for a good, while they respond to external anchors (such as advertiser-suggested bids) just moderately, and only when those nu</w:t>
@@ -2000,7 +2603,7 @@
         <w:rPr>
           <w:rStyle w:val="FootnoteReference"/>
         </w:rPr>
-        <w:footnoteReference w:id="59"/>
+        <w:footnoteReference w:id="60"/>
       </w:r>
       <w:r>
         <w:t xml:space="preserve"> in the art auction market. To identify anchoring – specifically, the marginal impact of past price on current price (which is our definition) – they first use two datasets of repeat auction sales of Impressionist and Contemporary paintings, including not only hammer price but also hedonic characteristics such as artist and medium. The Impressionist dataset was originally collected by Orley Ashenfelter and Andrew Richardson at Princeton University in 1992, while the Contemporary dataset was constructed by Kathryn Graddy from the archives of Christie’s; we use both datasets in our research</w:t>
@@ -2009,7 +2612,7 @@
         <w:rPr>
           <w:rStyle w:val="FootnoteReference"/>
         </w:rPr>
-        <w:footnoteReference w:id="60"/>
+        <w:footnoteReference w:id="61"/>
       </w:r>
       <w:r>
         <w:t xml:space="preserve"> </w:t>
@@ -2018,7 +2621,7 @@
         <w:rPr>
           <w:rStyle w:val="FootnoteReference"/>
         </w:rPr>
-        <w:footnoteReference w:id="61"/>
+        <w:footnoteReference w:id="62"/>
       </w:r>
       <w:r>
         <w:t xml:space="preserve">. The regression model of Beggs &amp; Graddy (2005) isolates anchoring effects on the </w:t>
@@ -2037,7 +2640,7 @@
         <w:rPr>
           <w:rStyle w:val="FootnoteReference"/>
         </w:rPr>
-        <w:footnoteReference w:id="62"/>
+        <w:footnoteReference w:id="63"/>
       </w:r>
       <w:r>
         <w:t>.</w:t>
@@ -2055,7 +2658,7 @@
         <w:rPr>
           <w:rStyle w:val="FootnoteReference"/>
         </w:rPr>
-        <w:footnoteReference w:id="63"/>
+        <w:footnoteReference w:id="64"/>
       </w:r>
       <w:r>
         <w:t>. For price, they find that anchoring effects are stronger for Impressionist art pieces than for Contemporary ones, particularly for items that are resold quickly after a first sale. They also find an association between presale low estimates and anchoring, although anchoring does not seem to significantly affect the probability of sale (which is estimated with a probit model). The anchoring models developed by Beggs &amp; Graddy (2009) has been used in later anchoring research such as Leung et. al (2013)</w:t>
@@ -2064,7 +2667,7 @@
         <w:rPr>
           <w:rStyle w:val="FootnoteReference"/>
         </w:rPr>
-        <w:footnoteReference w:id="64"/>
+        <w:footnoteReference w:id="65"/>
       </w:r>
       <w:r>
         <w:t xml:space="preserve">, and forms the basis of our own approach. We attempt to replicate selected results from Beggs &amp; Graddy (2009) in a later section. </w:t>
@@ -2083,7 +2686,7 @@
         <w:rPr>
           <w:rStyle w:val="FootnoteReference"/>
         </w:rPr>
-        <w:footnoteReference w:id="65"/>
+        <w:footnoteReference w:id="66"/>
       </w:r>
       <w:r>
         <w:t>) with more data</w:t>
@@ -2092,7 +2695,7 @@
         <w:rPr>
           <w:rStyle w:val="FootnoteReference"/>
         </w:rPr>
-        <w:footnoteReference w:id="66"/>
+        <w:footnoteReference w:id="67"/>
       </w:r>
       <w:r>
         <w:t>. The anchoring part of their model is mostly unchanged from Beggs &amp; Graddy (2009). They again find significant evidence of anchoring, and validate the original paper’s finding that anchoring effects are stronger for items that are resold more quickly. However, they express more uncertainty on who to attribute anchoring effects to, whether to buyers, sellers, or auctioneers.</w:t>
@@ -2110,7 +2713,7 @@
         <w:rPr>
           <w:rStyle w:val="FootnoteReference"/>
         </w:rPr>
-        <w:footnoteReference w:id="67"/>
+        <w:footnoteReference w:id="68"/>
       </w:r>
       <w:r>
         <w:t>. They regress the range of presale estimates on a multi-leveled dummy variable for anchoring to account for multiple past prices (anchors). Subsequently, the authors find significant evidence of anchoring. First, the existence of past prices makes the presale estimate range narrower, presumably because the auctioneer grows more confident</w:t>
@@ -2119,7 +2722,7 @@
         <w:rPr>
           <w:rStyle w:val="FootnoteReference"/>
         </w:rPr>
-        <w:footnoteReference w:id="68"/>
+        <w:footnoteReference w:id="69"/>
       </w:r>
       <w:r>
         <w:t xml:space="preserve">. Second, Bruno and Nocera find that the existence of a past price corresponds to the presale estimate range being more closely centered on the true hammer price. Hence, </w:t>
@@ -2147,7 +2750,7 @@
         <w:rPr>
           <w:rStyle w:val="FootnoteReference"/>
         </w:rPr>
-        <w:footnoteReference w:id="69"/>
+        <w:footnoteReference w:id="70"/>
       </w:r>
       <w:r>
         <w:t>. For the semiannual Auction Week, a two-week auction series held every spring and fall across New York City</w:t>
@@ -2156,7 +2759,7 @@
         <w:rPr>
           <w:rStyle w:val="FootnoteReference"/>
         </w:rPr>
-        <w:footnoteReference w:id="70"/>
+        <w:footnoteReference w:id="71"/>
       </w:r>
       <w:r>
         <w:t>, Sotheby’s and Christie’s have an arrangement to alternate who holds their auction first – a natural experiment. Using 26 years of Auction Week data and an adapted version of the resale model in Beggs &amp; Graddy (2009), Hong et al. find that opening sale mean revenues significantly anchor later sales during the rest of an Auction Week. Specifically, they discover that if more expensive paintings are sold first, then Sotheby’s and Christie’s will pull in higher total revenue (+21% higher), and more works will sell overall (+11% more sales). They state that their anchoring coefficients are quantitatively comparable to those from Beggs &amp; Graddy (2009).</w:t>
@@ -2175,7 +2778,7 @@
         <w:rPr>
           <w:rStyle w:val="FootnoteReference"/>
         </w:rPr>
-        <w:footnoteReference w:id="71"/>
+        <w:footnoteReference w:id="72"/>
       </w:r>
       <w:r>
         <w:t xml:space="preserve"> use a sample of repeat sales from the Impressionist and Contemporary datasets in Beggs &amp; Graddy (2005). The authors find that on average, burned paintings do seem to sell for significantly less (-30%), particularly if they are resold at the same auction house within 2 years (-37%). Whether this is directly due to buyer perceptions of failure, however, is ambiguous. Sentiment, emotion, and mood are also topics of research. For instance, Canals-Cerda (2012) analyze art auctions and seller reputations on eBay, and discover that negative feedback very significantly lowers sale price and the probability of sale</w:t>
@@ -2184,7 +2787,7 @@
         <w:rPr>
           <w:rStyle w:val="FootnoteReference"/>
         </w:rPr>
-        <w:footnoteReference w:id="72"/>
+        <w:footnoteReference w:id="73"/>
       </w:r>
       <w:r>
         <w:t>. Penasse et al. (2014) collect survey data on sentiment toward selected artists in the art community, and find that strong confidence can predict art returns in the short run</w:t>
@@ -2193,7 +2796,7 @@
         <w:rPr>
           <w:rStyle w:val="FootnoteReference"/>
         </w:rPr>
-        <w:footnoteReference w:id="73"/>
+        <w:footnoteReference w:id="74"/>
       </w:r>
       <w:r>
         <w:t xml:space="preserve">. Furthermore, De Silva et al. (2012) examine if weather, a proxy for mood, significantly impacts art auctions at Sotheby’s and Christie’s </w:t>
@@ -2206,7 +2809,7 @@
         <w:rPr>
           <w:rStyle w:val="FootnoteReference"/>
         </w:rPr>
-        <w:footnoteReference w:id="74"/>
+        <w:footnoteReference w:id="75"/>
       </w:r>
       <w:r>
         <w:t>. They find a weakly significant effect, suggesting that external emotional shocks do affect art auction activity.</w:t>
@@ -2256,7 +2859,7 @@
         <w:rPr>
           <w:rStyle w:val="FootnoteReference"/>
         </w:rPr>
-        <w:footnoteReference w:id="75"/>
+        <w:footnoteReference w:id="76"/>
       </w:r>
       <w:r>
         <w:t xml:space="preserve">. Additionally, it is difficult to show resale observations refer </w:t>
@@ -2278,7 +2881,7 @@
         <w:rPr>
           <w:rStyle w:val="FootnoteReference"/>
         </w:rPr>
-        <w:footnoteReference w:id="76"/>
+        <w:footnoteReference w:id="77"/>
       </w:r>
       <w:r>
         <w:t xml:space="preserve">, and are thus probably </w:t>
@@ -2383,7 +2986,7 @@
         <w:rPr>
           <w:rStyle w:val="FootnoteReference"/>
         </w:rPr>
-        <w:footnoteReference w:id="77"/>
+        <w:footnoteReference w:id="78"/>
       </w:r>
       <w:r>
         <w:t xml:space="preserve"> </w:t>
@@ -2392,7 +2995,7 @@
         <w:rPr>
           <w:rStyle w:val="FootnoteReference"/>
         </w:rPr>
-        <w:footnoteReference w:id="78"/>
+        <w:footnoteReference w:id="79"/>
       </w:r>
       <w:r>
         <w:t>. For example, the value of a painting may depend on its dimensions and authenticity, while a bottle of wine may be appraised based on its age and where it was grown. In the first stage of the model, Beggs &amp; Graddy (2009) regress the sale prices</w:t>
@@ -2502,7 +3105,7 @@
           <w:rStyle w:val="FootnoteReference"/>
           <w:rFonts w:eastAsiaTheme="minorEastAsia"/>
         </w:rPr>
-        <w:footnoteReference w:id="79"/>
+        <w:footnoteReference w:id="80"/>
       </w:r>
       <w:r>
         <w:rPr>
@@ -2611,7 +3214,7 @@
             <w:rFonts w:ascii="Cambria Math" w:eastAsiaTheme="minorEastAsia" w:hAnsi="Cambria Math"/>
             <w:i/>
           </w:rPr>
-          <w:footnoteReference w:id="80"/>
+          <w:footnoteReference w:id="81"/>
         </m:r>
       </m:oMath>
       <w:r>
@@ -5060,7 +5663,7 @@
           <w:rStyle w:val="FootnoteReference"/>
           <w:rFonts w:eastAsiaTheme="minorEastAsia"/>
         </w:rPr>
-        <w:footnoteReference w:id="81"/>
+        <w:footnoteReference w:id="82"/>
       </w:r>
       <w:r>
         <w:rPr>
@@ -7337,7 +7940,7 @@
           <w:rStyle w:val="FootnoteReference"/>
           <w:rFonts w:eastAsiaTheme="minorEastAsia"/>
         </w:rPr>
-        <w:footnoteReference w:id="82"/>
+        <w:footnoteReference w:id="83"/>
       </w:r>
       <w:r>
         <w:rPr>
@@ -7668,7 +8271,7 @@
           <w:rStyle w:val="FootnoteReference"/>
           <w:rFonts w:ascii="Georgia" w:eastAsiaTheme="minorEastAsia" w:hAnsi="Georgia"/>
         </w:rPr>
-        <w:footnoteReference w:id="83"/>
+        <w:footnoteReference w:id="84"/>
       </w:r>
       <w:r>
         <w:rPr>
@@ -8321,7 +8924,7 @@
           <w:rStyle w:val="FootnoteReference"/>
           <w:rFonts w:eastAsiaTheme="minorEastAsia"/>
         </w:rPr>
-        <w:footnoteReference w:id="84"/>
+        <w:footnoteReference w:id="85"/>
       </w:r>
       <w:r>
         <w:rPr>
@@ -8752,7 +9355,7 @@
         <w:rPr>
           <w:rStyle w:val="FootnoteReference"/>
         </w:rPr>
-        <w:footnoteReference w:id="85"/>
+        <w:footnoteReference w:id="86"/>
       </w:r>
       <w:r>
         <w:t xml:space="preserve"> and are already described in detail elsewhere</w:t>
@@ -8761,7 +9364,7 @@
         <w:rPr>
           <w:rStyle w:val="FootnoteReference"/>
         </w:rPr>
-        <w:footnoteReference w:id="86"/>
+        <w:footnoteReference w:id="87"/>
       </w:r>
       <w:r>
         <w:t>. Both of those datasets are available on the Brandeis website of Kathryn Graddy</w:t>
@@ -8770,7 +9373,7 @@
         <w:rPr>
           <w:rStyle w:val="FootnoteReference"/>
         </w:rPr>
-        <w:footnoteReference w:id="87"/>
+        <w:footnoteReference w:id="88"/>
       </w:r>
       <w:r>
         <w:t xml:space="preserve">. However, the </w:t>
@@ -8942,7 +9545,7 @@
         <w:rPr>
           <w:rStyle w:val="FootnoteReference"/>
         </w:rPr>
-        <w:footnoteReference w:id="88"/>
+        <w:footnoteReference w:id="89"/>
       </w:r>
       <w:r>
         <w:t xml:space="preserve"> (2006-2015), which was constructed by writing a computer program to scan recent </w:t>
@@ -8954,7 +9557,7 @@
         <w:rPr>
           <w:rStyle w:val="FootnoteReference"/>
         </w:rPr>
-        <w:footnoteReference w:id="89"/>
+        <w:footnoteReference w:id="90"/>
       </w:r>
       <w:r>
         <w:t xml:space="preserve">. </w:t>
@@ -10536,7 +11139,7 @@
           <w:rStyle w:val="FootnoteReference"/>
           <w:rFonts w:eastAsiaTheme="minorEastAsia"/>
         </w:rPr>
-        <w:footnoteReference w:id="90"/>
+        <w:footnoteReference w:id="91"/>
       </w:r>
       <w:r>
         <w:rPr>
@@ -10549,7 +11152,7 @@
           <w:rStyle w:val="FootnoteReference"/>
           <w:rFonts w:eastAsiaTheme="minorEastAsia"/>
         </w:rPr>
-        <w:footnoteReference w:id="91"/>
+        <w:footnoteReference w:id="92"/>
       </w:r>
       <w:r>
         <w:rPr>
@@ -12321,7 +12924,7 @@
           <w:rStyle w:val="FootnoteReference"/>
           <w:rFonts w:eastAsiaTheme="minorEastAsia"/>
         </w:rPr>
-        <w:footnoteReference w:id="92"/>
+        <w:footnoteReference w:id="93"/>
       </w:r>
       <w:r>
         <w:rPr>
@@ -12341,7 +12944,7 @@
           <w:rStyle w:val="FootnoteReference"/>
           <w:rFonts w:eastAsiaTheme="minorEastAsia"/>
         </w:rPr>
-        <w:footnoteReference w:id="93"/>
+        <w:footnoteReference w:id="94"/>
       </w:r>
       <w:r>
         <w:rPr>
@@ -12354,7 +12957,7 @@
           <w:rStyle w:val="FootnoteReference"/>
           <w:rFonts w:eastAsiaTheme="minorEastAsia"/>
         </w:rPr>
-        <w:footnoteReference w:id="94"/>
+        <w:footnoteReference w:id="95"/>
       </w:r>
       <w:r>
         <w:rPr>
@@ -12905,7 +13508,7 @@
           <w:rStyle w:val="FootnoteReference"/>
           <w:rFonts w:eastAsiaTheme="minorEastAsia"/>
         </w:rPr>
-        <w:footnoteReference w:id="95"/>
+        <w:footnoteReference w:id="96"/>
       </w:r>
       <w:r>
         <w:rPr>
@@ -12918,7 +13521,7 @@
           <w:rStyle w:val="FootnoteReference"/>
           <w:rFonts w:eastAsiaTheme="minorEastAsia"/>
         </w:rPr>
-        <w:footnoteReference w:id="96"/>
+        <w:footnoteReference w:id="97"/>
       </w:r>
       <w:r>
         <w:rPr>
@@ -12931,7 +13534,7 @@
           <w:rStyle w:val="FootnoteReference"/>
           <w:rFonts w:eastAsiaTheme="minorEastAsia"/>
         </w:rPr>
-        <w:footnoteReference w:id="97"/>
+        <w:footnoteReference w:id="98"/>
       </w:r>
       <w:r>
         <w:rPr>
@@ -12944,7 +13547,7 @@
           <w:rStyle w:val="FootnoteReference"/>
           <w:rFonts w:eastAsiaTheme="minorEastAsia"/>
         </w:rPr>
-        <w:footnoteReference w:id="98"/>
+        <w:footnoteReference w:id="99"/>
       </w:r>
       <w:r>
         <w:rPr>
@@ -12957,7 +13560,7 @@
           <w:rStyle w:val="FootnoteReference"/>
           <w:rFonts w:eastAsiaTheme="minorEastAsia"/>
         </w:rPr>
-        <w:footnoteReference w:id="99"/>
+        <w:footnoteReference w:id="100"/>
       </w:r>
       <w:r>
         <w:rPr>
@@ -13356,7 +13959,7 @@
           <w:rStyle w:val="FootnoteReference"/>
           <w:rFonts w:eastAsiaTheme="minorEastAsia"/>
         </w:rPr>
-        <w:footnoteReference w:id="100"/>
+        <w:footnoteReference w:id="101"/>
       </w:r>
       <w:r>
         <w:rPr>
@@ -13369,7 +13972,7 @@
           <w:rStyle w:val="FootnoteReference"/>
           <w:rFonts w:eastAsiaTheme="minorEastAsia"/>
         </w:rPr>
-        <w:footnoteReference w:id="101"/>
+        <w:footnoteReference w:id="102"/>
       </w:r>
       <w:r>
         <w:rPr>
@@ -13382,7 +13985,7 @@
           <w:rStyle w:val="FootnoteReference"/>
           <w:rFonts w:eastAsiaTheme="minorEastAsia"/>
         </w:rPr>
-        <w:footnoteReference w:id="102"/>
+        <w:footnoteReference w:id="103"/>
       </w:r>
       <w:r>
         <w:rPr>
@@ -13395,7 +13998,7 @@
           <w:rStyle w:val="FootnoteReference"/>
           <w:rFonts w:eastAsiaTheme="minorEastAsia"/>
         </w:rPr>
-        <w:footnoteReference w:id="103"/>
+        <w:footnoteReference w:id="104"/>
       </w:r>
       <w:r>
         <w:rPr>
@@ -13408,7 +14011,7 @@
           <w:rStyle w:val="FootnoteReference"/>
           <w:rFonts w:eastAsiaTheme="minorEastAsia"/>
         </w:rPr>
-        <w:footnoteReference w:id="104"/>
+        <w:footnoteReference w:id="105"/>
       </w:r>
       <w:r>
         <w:rPr>
@@ -13605,7 +14208,7 @@
           <w:rStyle w:val="FootnoteReference"/>
           <w:rFonts w:eastAsiaTheme="minorEastAsia"/>
         </w:rPr>
-        <w:footnoteReference w:id="105"/>
+        <w:footnoteReference w:id="106"/>
       </w:r>
       <w:r>
         <w:rPr>
@@ -13967,7 +14570,7 @@
                     <pic:cNvPicPr/>
                   </pic:nvPicPr>
                   <pic:blipFill>
-                    <a:blip r:embed="rId7" cstate="print">
+                    <a:blip r:embed="rId8" cstate="print">
                       <a:extLst>
                         <a:ext uri="{28A0092B-C50C-407E-A947-70E740481C1C}">
                           <a14:useLocalDpi xmlns:a14="http://schemas.microsoft.com/office/drawing/2010/main" val="0"/>
@@ -14038,7 +14641,7 @@
                     <pic:cNvPicPr/>
                   </pic:nvPicPr>
                   <pic:blipFill>
-                    <a:blip r:embed="rId8" cstate="print">
+                    <a:blip r:embed="rId9" cstate="print">
                       <a:extLst>
                         <a:ext uri="{28A0092B-C50C-407E-A947-70E740481C1C}">
                           <a14:useLocalDpi xmlns:a14="http://schemas.microsoft.com/office/drawing/2010/main" val="0"/>
@@ -14114,7 +14717,7 @@
                     <pic:cNvPicPr/>
                   </pic:nvPicPr>
                   <pic:blipFill>
-                    <a:blip r:embed="rId9" cstate="print">
+                    <a:blip r:embed="rId10" cstate="print">
                       <a:extLst>
                         <a:ext uri="{28A0092B-C50C-407E-A947-70E740481C1C}">
                           <a14:useLocalDpi xmlns:a14="http://schemas.microsoft.com/office/drawing/2010/main" val="0"/>
@@ -14190,7 +14793,7 @@
                     <pic:cNvPicPr/>
                   </pic:nvPicPr>
                   <pic:blipFill>
-                    <a:blip r:embed="rId10" cstate="print">
+                    <a:blip r:embed="rId11" cstate="print">
                       <a:extLst>
                         <a:ext uri="{28A0092B-C50C-407E-A947-70E740481C1C}">
                           <a14:useLocalDpi xmlns:a14="http://schemas.microsoft.com/office/drawing/2010/main" val="0"/>
@@ -14260,7 +14863,7 @@
                     <pic:cNvPicPr/>
                   </pic:nvPicPr>
                   <pic:blipFill>
-                    <a:blip r:embed="rId11" cstate="print">
+                    <a:blip r:embed="rId12" cstate="print">
                       <a:extLst>
                         <a:ext uri="{28A0092B-C50C-407E-A947-70E740481C1C}">
                           <a14:useLocalDpi xmlns:a14="http://schemas.microsoft.com/office/drawing/2010/main" val="0"/>
@@ -14336,7 +14939,7 @@
                     <pic:cNvPicPr/>
                   </pic:nvPicPr>
                   <pic:blipFill>
-                    <a:blip r:embed="rId12" cstate="print">
+                    <a:blip r:embed="rId13" cstate="print">
                       <a:extLst>
                         <a:ext uri="{28A0092B-C50C-407E-A947-70E740481C1C}">
                           <a14:useLocalDpi xmlns:a14="http://schemas.microsoft.com/office/drawing/2010/main" val="0"/>
@@ -14403,7 +15006,7 @@
                     <pic:cNvPicPr/>
                   </pic:nvPicPr>
                   <pic:blipFill>
-                    <a:blip r:embed="rId13">
+                    <a:blip r:embed="rId14">
                       <a:extLst>
                         <a:ext uri="{28A0092B-C50C-407E-A947-70E740481C1C}">
                           <a14:useLocalDpi xmlns:a14="http://schemas.microsoft.com/office/drawing/2010/main" val="0"/>
@@ -14470,7 +15073,7 @@
                     <pic:cNvPicPr/>
                   </pic:nvPicPr>
                   <pic:blipFill>
-                    <a:blip r:embed="rId14" cstate="print">
+                    <a:blip r:embed="rId15" cstate="print">
                       <a:extLst>
                         <a:ext uri="{28A0092B-C50C-407E-A947-70E740481C1C}">
                           <a14:useLocalDpi xmlns:a14="http://schemas.microsoft.com/office/drawing/2010/main" val="0"/>
@@ -14540,7 +15143,7 @@
                     <pic:cNvPicPr/>
                   </pic:nvPicPr>
                   <pic:blipFill>
-                    <a:blip r:embed="rId15" cstate="print">
+                    <a:blip r:embed="rId16" cstate="print">
                       <a:extLst>
                         <a:ext uri="{28A0092B-C50C-407E-A947-70E740481C1C}">
                           <a14:useLocalDpi xmlns:a14="http://schemas.microsoft.com/office/drawing/2010/main" val="0"/>
@@ -26236,6 +26839,22 @@
         <w:footnoteRef/>
       </w:r>
       <w:r>
+        <w:t xml:space="preserve"> Interview with Raphaelle Benabou</w:t>
+      </w:r>
+    </w:p>
+  </w:footnote>
+  <w:footnote w:id="5">
+    <w:p>
+      <w:pPr>
+        <w:pStyle w:val="FootnoteText"/>
+      </w:pPr>
+      <w:r>
+        <w:rPr>
+          <w:rStyle w:val="FootnoteReference"/>
+        </w:rPr>
+        <w:footnoteRef/>
+      </w:r>
+      <w:r>
         <w:t xml:space="preserve"> </w:t>
       </w:r>
       <w:r>
@@ -26284,7 +26903,7 @@
       </w:r>
     </w:p>
   </w:footnote>
-  <w:footnote w:id="5">
+  <w:footnote w:id="6">
     <w:p>
       <w:pPr>
         <w:pStyle w:val="FootnoteText"/>
@@ -26300,25 +26919,6 @@
       </w:r>
       <w:r>
         <w:t>http://www.bloomberg.com/news/articles/2015-06-21/auction-wars-christie-s-sotheby-s-and-the-art-of-competition</w:t>
-      </w:r>
-    </w:p>
-  </w:footnote>
-  <w:footnote w:id="6">
-    <w:p>
-      <w:pPr>
-        <w:pStyle w:val="FootnoteText"/>
-      </w:pPr>
-      <w:r>
-        <w:rPr>
-          <w:rStyle w:val="FootnoteReference"/>
-        </w:rPr>
-        <w:footnoteRef/>
-      </w:r>
-      <w:r>
-        <w:t xml:space="preserve"> </w:t>
-      </w:r>
-      <w:r>
-        <w:t>http://www.bloombergview.com/articles/2014-12-03/how-sothebys-and-christies-went-wrong</w:t>
       </w:r>
     </w:p>
   </w:footnote>
@@ -26337,7 +26937,7 @@
         <w:t xml:space="preserve"> </w:t>
       </w:r>
       <w:r>
-        <w:t>http://www.wikinvest.com/stock/Sotheby's_Holdings_(BID)</w:t>
+        <w:t>http://www.bloombergview.com/articles/2014-12-03/how-sothebys-and-christies-went-wrong</w:t>
       </w:r>
     </w:p>
   </w:footnote>
@@ -26356,7 +26956,7 @@
         <w:t xml:space="preserve"> </w:t>
       </w:r>
       <w:r>
-        <w:t>http://www.nytimes.com/2015/08/17/arts/international/sothebys-and-christies-jostle-for-sales.html</w:t>
+        <w:t>http://www.wikinvest.com/stock/Sotheby's_Holdings_(BID)</w:t>
       </w:r>
     </w:p>
   </w:footnote>
@@ -26375,7 +26975,7 @@
         <w:t xml:space="preserve"> </w:t>
       </w:r>
       <w:r>
-        <w:t>http://www.christies.com/auctions/first-open-september-2014/#specialist-picks-section</w:t>
+        <w:t>http://www.nytimes.com/2015/08/17/arts/international/sothebys-and-christies-jostle-for-sales.html</w:t>
       </w:r>
     </w:p>
   </w:footnote>
@@ -26394,7 +26994,7 @@
         <w:t xml:space="preserve"> </w:t>
       </w:r>
       <w:r>
-        <w:t>http://www.sothebys.com/en/news-video/auction-essays/sothebys-digital-features/2015/01/online-bidding-regis.html</w:t>
+        <w:t>http://www.christies.com/auctions/first-open-september-2014/#specialist-picks-section</w:t>
       </w:r>
     </w:p>
   </w:footnote>
@@ -26413,7 +27013,7 @@
         <w:t xml:space="preserve"> </w:t>
       </w:r>
       <w:r>
-        <w:t>http://www.forbes.com/2001/11/14/1114connguide.html</w:t>
+        <w:t>http://www.sothebys.com/en/news-video/auction-essays/sothebys-digital-features/2015/01/online-bidding-regis.html</w:t>
       </w:r>
     </w:p>
   </w:footnote>
@@ -26432,10 +27032,7 @@
         <w:t xml:space="preserve"> </w:t>
       </w:r>
       <w:r>
-        <w:tab/>
-      </w:r>
-      <w:r>
-        <w:t>http://www.nytimes.com/2015/08/17/arts/international/sothebys-and-christies-jostle-for-sales.html</w:t>
+        <w:t>http://www.forbes.com/2001/11/14/1114connguide.html</w:t>
       </w:r>
     </w:p>
   </w:footnote>
@@ -26454,7 +27051,10 @@
         <w:t xml:space="preserve"> </w:t>
       </w:r>
       <w:r>
-        <w:t>http://www.bloomberg.com/news/articles/2015-06-21/auction-wars-christie-s-sotheby-s-and-the-art-of-competition</w:t>
+        <w:tab/>
+      </w:r>
+      <w:r>
+        <w:t>http://www.nytimes.com/2015/08/17/arts/international/sothebys-and-christies-jostle-for-sales.html</w:t>
       </w:r>
     </w:p>
   </w:footnote>
@@ -26473,7 +27073,7 @@
         <w:t xml:space="preserve"> </w:t>
       </w:r>
       <w:r>
-        <w:t>http://www.nytimes.com/2015/01/08/arts/design/sothebys-and-christies-return-to-guaranteeing-art-prices.html</w:t>
+        <w:t>http://www.bloomberg.com/news/articles/2015-06-21/auction-wars-christie-s-sotheby-s-and-the-art-of-competition</w:t>
       </w:r>
     </w:p>
   </w:footnote>
@@ -26492,7 +27092,7 @@
         <w:t xml:space="preserve"> </w:t>
       </w:r>
       <w:r>
-        <w:t>http://www.artspace.com/magazine/news_events/the_heat_index/how_to_understand_new_york_record_auction_week-52310</w:t>
+        <w:t>http://www.nytimes.com/2015/01/08/arts/design/sothebys-and-christies-return-to-guaranteeing-art-prices.html</w:t>
       </w:r>
     </w:p>
   </w:footnote>
@@ -26511,7 +27111,7 @@
         <w:t xml:space="preserve"> </w:t>
       </w:r>
       <w:r>
-        <w:t>http://www.wsj.com/articles/SB969829620926708015</w:t>
+        <w:t>http://www.artspace.com/magazine/news_events/the_heat_index/how_to_understand_new_york_record_auction_week-52310</w:t>
       </w:r>
     </w:p>
   </w:footnote>
@@ -26530,11 +27130,30 @@
         <w:t xml:space="preserve"> </w:t>
       </w:r>
       <w:r>
-        <w:t>http://www.sothebys.com/en/news-video/videos/2014/10/how-to-sell-at-auction.html</w:t>
+        <w:t>http://www.wsj.com/articles/SB969829620926708015</w:t>
       </w:r>
     </w:p>
   </w:footnote>
   <w:footnote w:id="18">
+    <w:p>
+      <w:pPr>
+        <w:pStyle w:val="FootnoteText"/>
+      </w:pPr>
+      <w:r>
+        <w:rPr>
+          <w:rStyle w:val="FootnoteReference"/>
+        </w:rPr>
+        <w:footnoteRef/>
+      </w:r>
+      <w:r>
+        <w:t xml:space="preserve"> </w:t>
+      </w:r>
+      <w:r>
+        <w:t>http://www.sothebys.com/en/news-video/videos/2014/10/how-to-sell-at-auction.html</w:t>
+      </w:r>
+    </w:p>
+  </w:footnote>
+  <w:footnote w:id="19">
     <w:p>
       <w:pPr>
         <w:pStyle w:val="FootnoteText"/>
@@ -26594,7 +27213,7 @@
       </w:r>
     </w:p>
   </w:footnote>
-  <w:footnote w:id="19">
+  <w:footnote w:id="20">
     <w:p>
       <w:pPr>
         <w:pStyle w:val="FootnoteText"/>
@@ -26613,7 +27232,7 @@
       </w:r>
     </w:p>
   </w:footnote>
-  <w:footnote w:id="20">
+  <w:footnote w:id="21">
     <w:p>
       <w:pPr>
         <w:pStyle w:val="FootnoteText"/>
@@ -26673,7 +27292,7 @@
       </w:r>
     </w:p>
   </w:footnote>
-  <w:footnote w:id="21">
+  <w:footnote w:id="22">
     <w:p>
       <w:pPr>
         <w:pStyle w:val="FootnoteText"/>
@@ -26733,7 +27352,7 @@
       </w:r>
     </w:p>
   </w:footnote>
-  <w:footnote w:id="22">
+  <w:footnote w:id="23">
     <w:p>
       <w:pPr>
         <w:pStyle w:val="FootnoteText"/>
@@ -26749,25 +27368,6 @@
       </w:r>
       <w:r>
         <w:t>http://www.sothebys.com/en/Glossary.html</w:t>
-      </w:r>
-    </w:p>
-  </w:footnote>
-  <w:footnote w:id="23">
-    <w:p>
-      <w:pPr>
-        <w:pStyle w:val="FootnoteText"/>
-      </w:pPr>
-      <w:r>
-        <w:rPr>
-          <w:rStyle w:val="FootnoteReference"/>
-        </w:rPr>
-        <w:footnoteRef/>
-      </w:r>
-      <w:r>
-        <w:t xml:space="preserve"> </w:t>
-      </w:r>
-      <w:r>
-        <w:t>http://www.ppge.ufrgs.br/giacomo/arquivos/econ-cultura/ashenfelter-graddy-2003.pdf</w:t>
       </w:r>
     </w:p>
   </w:footnote>
@@ -26786,7 +27386,7 @@
         <w:t xml:space="preserve"> </w:t>
       </w:r>
       <w:r>
-        <w:t>http://www.christies.com/features/guides/selling-guide/selling-at-christies/after-the-sale/</w:t>
+        <w:t>http://www.ppge.ufrgs.br/giacomo/arquivos/econ-cultura/ashenfelter-graddy-2003.pdf</w:t>
       </w:r>
     </w:p>
   </w:footnote>
@@ -26805,7 +27405,7 @@
         <w:t xml:space="preserve"> </w:t>
       </w:r>
       <w:r>
-        <w:t>http://www.ppge.ufrgs.br/giacomo/arquivos/econ-cultura/ashenfelter-graddy-2003.pdf</w:t>
+        <w:t>http://www.christies.com/features/guides/selling-guide/selling-at-christies/after-the-sale/</w:t>
       </w:r>
     </w:p>
   </w:footnote>
@@ -26843,7 +27443,7 @@
         <w:t xml:space="preserve"> </w:t>
       </w:r>
       <w:r>
-        <w:t>http://video.cnbc.com/gallery/?video=3000504214</w:t>
+        <w:t>http://www.ppge.ufrgs.br/giacomo/arquivos/econ-cultura/ashenfelter-graddy-2003.pdf</w:t>
       </w:r>
     </w:p>
   </w:footnote>
@@ -26862,11 +27462,30 @@
         <w:t xml:space="preserve"> </w:t>
       </w:r>
       <w:r>
-        <w:t>Tversky, A.; Kahneman, D. (1974). "Judgment under Uncertainty: Heuristics and Biases" (PDF). Science 185 (4157): 1124–1131. doi:10.1126/science.185.4157.1124. PMID 17835457.</w:t>
+        <w:t>http://video.cnbc.com/gallery/?video=3000504214</w:t>
       </w:r>
     </w:p>
   </w:footnote>
   <w:footnote w:id="29">
+    <w:p>
+      <w:pPr>
+        <w:pStyle w:val="FootnoteText"/>
+      </w:pPr>
+      <w:r>
+        <w:rPr>
+          <w:rStyle w:val="FootnoteReference"/>
+        </w:rPr>
+        <w:footnoteRef/>
+      </w:r>
+      <w:r>
+        <w:t xml:space="preserve"> </w:t>
+      </w:r>
+      <w:r>
+        <w:t>Tversky, A.; Kahneman, D. (1974). "Judgment under Uncertainty: Heuristics and Biases" (PDF). Science 185 (4157): 1124–1131. doi:10.1126/science.185.4157.1124. PMID 17835457.</w:t>
+      </w:r>
+    </w:p>
+  </w:footnote>
+  <w:footnote w:id="30">
     <w:p>
       <w:pPr>
         <w:pStyle w:val="FootnoteText"/>
@@ -26926,7 +27545,7 @@
       </w:r>
     </w:p>
   </w:footnote>
-  <w:footnote w:id="30">
+  <w:footnote w:id="31">
     <w:p>
       <w:pPr>
         <w:pStyle w:val="FootnoteText"/>
@@ -26945,7 +27564,7 @@
       </w:r>
     </w:p>
   </w:footnote>
-  <w:footnote w:id="31">
+  <w:footnote w:id="32">
     <w:p>
       <w:pPr>
         <w:pStyle w:val="FootnoteText"/>
@@ -26969,7 +27588,7 @@
       </w:r>
     </w:p>
   </w:footnote>
-  <w:footnote w:id="32">
+  <w:footnote w:id="33">
     <w:p>
       <w:pPr>
         <w:pStyle w:val="FootnoteText"/>
@@ -26985,7 +27604,7 @@
       </w:r>
     </w:p>
   </w:footnote>
-  <w:footnote w:id="33">
+  <w:footnote w:id="34">
     <w:p>
       <w:pPr>
         <w:pStyle w:val="FootnoteText"/>
@@ -27009,7 +27628,7 @@
       </w:r>
     </w:p>
   </w:footnote>
-  <w:footnote w:id="34">
+  <w:footnote w:id="35">
     <w:p>
       <w:pPr>
         <w:pStyle w:val="FootnoteText"/>
@@ -27060,7 +27679,7 @@
       </w:r>
     </w:p>
   </w:footnote>
-  <w:footnote w:id="35">
+  <w:footnote w:id="36">
     <w:p>
       <w:pPr>
         <w:pStyle w:val="FootnoteText"/>
@@ -27120,7 +27739,7 @@
       </w:r>
     </w:p>
   </w:footnote>
-  <w:footnote w:id="36">
+  <w:footnote w:id="37">
     <w:p>
       <w:pPr>
         <w:pStyle w:val="FootnoteText"/>
@@ -27180,7 +27799,7 @@
       </w:r>
     </w:p>
   </w:footnote>
-  <w:footnote w:id="37">
+  <w:footnote w:id="38">
     <w:p>
       <w:pPr>
         <w:pStyle w:val="FootnoteText"/>
@@ -27240,7 +27859,7 @@
       </w:r>
     </w:p>
   </w:footnote>
-  <w:footnote w:id="38">
+  <w:footnote w:id="39">
     <w:p>
       <w:pPr>
         <w:pStyle w:val="FootnoteText"/>
@@ -27259,7 +27878,7 @@
       </w:r>
     </w:p>
   </w:footnote>
-  <w:footnote w:id="39">
+  <w:footnote w:id="40">
     <w:p>
       <w:pPr>
         <w:pStyle w:val="FootnoteText"/>
@@ -27319,7 +27938,7 @@
       </w:r>
     </w:p>
   </w:footnote>
-  <w:footnote w:id="40">
+  <w:footnote w:id="41">
     <w:p>
       <w:pPr>
         <w:pStyle w:val="FootnoteText"/>
@@ -27379,7 +27998,7 @@
       </w:r>
     </w:p>
   </w:footnote>
-  <w:footnote w:id="41">
+  <w:footnote w:id="42">
     <w:p>
       <w:pPr>
         <w:pStyle w:val="FootnoteText"/>
@@ -27398,7 +28017,7 @@
       </w:r>
     </w:p>
   </w:footnote>
-  <w:footnote w:id="42">
+  <w:footnote w:id="43">
     <w:p>
       <w:pPr>
         <w:pStyle w:val="FootnoteText"/>
@@ -27449,7 +28068,7 @@
       </w:r>
     </w:p>
   </w:footnote>
-  <w:footnote w:id="43">
+  <w:footnote w:id="44">
     <w:p>
       <w:pPr>
         <w:pStyle w:val="FootnoteText"/>
@@ -27468,7 +28087,7 @@
       </w:r>
     </w:p>
   </w:footnote>
-  <w:footnote w:id="44">
+  <w:footnote w:id="45">
     <w:p>
       <w:pPr>
         <w:pStyle w:val="FootnoteText"/>
@@ -27528,7 +28147,7 @@
       </w:r>
     </w:p>
   </w:footnote>
-  <w:footnote w:id="45">
+  <w:footnote w:id="46">
     <w:p>
       <w:pPr>
         <w:pStyle w:val="FootnoteText"/>
@@ -27544,7 +28163,7 @@
       </w:r>
     </w:p>
   </w:footnote>
-  <w:footnote w:id="46">
+  <w:footnote w:id="47">
     <w:p>
       <w:pPr>
         <w:pStyle w:val="FootnoteText"/>
@@ -27604,7 +28223,7 @@
       </w:r>
     </w:p>
   </w:footnote>
-  <w:footnote w:id="47">
+  <w:footnote w:id="48">
     <w:p>
       <w:pPr>
         <w:pStyle w:val="FootnoteText"/>
@@ -27664,7 +28283,7 @@
       </w:r>
     </w:p>
   </w:footnote>
-  <w:footnote w:id="48">
+  <w:footnote w:id="49">
     <w:p>
       <w:pPr>
         <w:pStyle w:val="FootnoteText"/>
@@ -27688,7 +28307,7 @@
       </w:r>
     </w:p>
   </w:footnote>
-  <w:footnote w:id="49">
+  <w:footnote w:id="50">
     <w:p>
       <w:pPr>
         <w:pStyle w:val="FootnoteText"/>
@@ -27739,7 +28358,7 @@
       </w:r>
     </w:p>
   </w:footnote>
-  <w:footnote w:id="50">
+  <w:footnote w:id="51">
     <w:p>
       <w:pPr>
         <w:pStyle w:val="FootnoteText"/>
@@ -27799,7 +28418,7 @@
       </w:r>
     </w:p>
   </w:footnote>
-  <w:footnote w:id="51">
+  <w:footnote w:id="52">
     <w:p>
       <w:pPr>
         <w:pStyle w:val="FootnoteText"/>
@@ -27859,7 +28478,7 @@
       </w:r>
     </w:p>
   </w:footnote>
-  <w:footnote w:id="52">
+  <w:footnote w:id="53">
     <w:p>
       <w:pPr>
         <w:pStyle w:val="FootnoteText"/>
@@ -27919,7 +28538,7 @@
       </w:r>
     </w:p>
   </w:footnote>
-  <w:footnote w:id="53">
+  <w:footnote w:id="54">
     <w:p>
       <w:pPr>
         <w:pStyle w:val="FootnoteText"/>
@@ -27979,7 +28598,7 @@
       </w:r>
     </w:p>
   </w:footnote>
-  <w:footnote w:id="54">
+  <w:footnote w:id="55">
     <w:p>
       <w:pPr>
         <w:pStyle w:val="FootnoteText"/>
@@ -28039,7 +28658,7 @@
       </w:r>
     </w:p>
   </w:footnote>
-  <w:footnote w:id="55">
+  <w:footnote w:id="56">
     <w:p>
       <w:pPr>
         <w:pStyle w:val="FootnoteText"/>
@@ -28115,7 +28734,7 @@
       </w:r>
     </w:p>
   </w:footnote>
-  <w:footnote w:id="56">
+  <w:footnote w:id="57">
     <w:p>
       <w:pPr>
         <w:pStyle w:val="FootnoteText"/>
@@ -28175,7 +28794,7 @@
       </w:r>
     </w:p>
   </w:footnote>
-  <w:footnote w:id="57">
+  <w:footnote w:id="58">
     <w:p>
       <w:pPr>
         <w:pStyle w:val="FootnoteText"/>
@@ -28235,7 +28854,7 @@
       </w:r>
     </w:p>
   </w:footnote>
-  <w:footnote w:id="58">
+  <w:footnote w:id="59">
     <w:p>
       <w:pPr>
         <w:pStyle w:val="FootnoteText"/>
@@ -28295,7 +28914,7 @@
       </w:r>
     </w:p>
   </w:footnote>
-  <w:footnote w:id="59">
+  <w:footnote w:id="60">
     <w:p>
       <w:pPr>
         <w:pStyle w:val="FootnoteText"/>
@@ -28319,7 +28938,7 @@
       </w:r>
     </w:p>
   </w:footnote>
-  <w:footnote w:id="60">
+  <w:footnote w:id="61">
     <w:p>
       <w:pPr>
         <w:pStyle w:val="FootnoteText"/>
@@ -28335,7 +28954,7 @@
       </w:r>
     </w:p>
   </w:footnote>
-  <w:footnote w:id="61">
+  <w:footnote w:id="62">
     <w:p>
       <w:pPr>
         <w:pStyle w:val="FootnoteText"/>
@@ -28359,7 +28978,7 @@
       </w:r>
     </w:p>
   </w:footnote>
-  <w:footnote w:id="62">
+  <w:footnote w:id="63">
     <w:p>
       <w:pPr>
         <w:pStyle w:val="FootnoteText"/>
@@ -28375,7 +28994,7 @@
       </w:r>
     </w:p>
   </w:footnote>
-  <w:footnote w:id="63">
+  <w:footnote w:id="64">
     <w:p>
       <w:pPr>
         <w:pStyle w:val="FootnoteText"/>
@@ -28435,7 +29054,7 @@
       </w:r>
     </w:p>
   </w:footnote>
-  <w:footnote w:id="64">
+  <w:footnote w:id="65">
     <w:p>
       <w:pPr>
         <w:pStyle w:val="FootnoteText"/>
@@ -28495,7 +29114,7 @@
       </w:r>
     </w:p>
   </w:footnote>
-  <w:footnote w:id="65">
+  <w:footnote w:id="66">
     <w:p>
       <w:pPr>
         <w:pStyle w:val="FootnoteText"/>
@@ -28546,7 +29165,7 @@
       </w:r>
     </w:p>
   </w:footnote>
-  <w:footnote w:id="66">
+  <w:footnote w:id="67">
     <w:p>
       <w:pPr>
         <w:pStyle w:val="FootnoteText"/>
@@ -28570,7 +29189,7 @@
       </w:r>
     </w:p>
   </w:footnote>
-  <w:footnote w:id="67">
+  <w:footnote w:id="68">
     <w:p>
       <w:pPr>
         <w:pStyle w:val="FootnoteText"/>
@@ -28621,7 +29240,7 @@
       </w:r>
     </w:p>
   </w:footnote>
-  <w:footnote w:id="68">
+  <w:footnote w:id="69">
     <w:p>
       <w:pPr>
         <w:pStyle w:val="FootnoteText"/>
@@ -28637,7 +29256,7 @@
       </w:r>
     </w:p>
   </w:footnote>
-  <w:footnote w:id="69">
+  <w:footnote w:id="70">
     <w:p>
       <w:pPr>
         <w:pStyle w:val="FootnoteText"/>
@@ -28697,7 +29316,7 @@
       </w:r>
     </w:p>
   </w:footnote>
-  <w:footnote w:id="70">
+  <w:footnote w:id="71">
     <w:p>
       <w:pPr>
         <w:pStyle w:val="FootnoteText"/>
@@ -28716,7 +29335,7 @@
       </w:r>
     </w:p>
   </w:footnote>
-  <w:footnote w:id="71">
+  <w:footnote w:id="72">
     <w:p>
       <w:pPr>
         <w:pStyle w:val="FootnoteText"/>
@@ -28776,7 +29395,7 @@
       </w:r>
     </w:p>
   </w:footnote>
-  <w:footnote w:id="72">
+  <w:footnote w:id="73">
     <w:p>
       <w:pPr>
         <w:pStyle w:val="FootnoteText"/>
@@ -28836,7 +29455,7 @@
       </w:r>
     </w:p>
   </w:footnote>
-  <w:footnote w:id="73">
+  <w:footnote w:id="74">
     <w:p>
       <w:pPr>
         <w:pStyle w:val="FootnoteText"/>
@@ -28896,7 +29515,7 @@
       </w:r>
     </w:p>
   </w:footnote>
-  <w:footnote w:id="74">
+  <w:footnote w:id="75">
     <w:p>
       <w:pPr>
         <w:pStyle w:val="FootnoteText"/>
@@ -28947,7 +29566,7 @@
       </w:r>
     </w:p>
   </w:footnote>
-  <w:footnote w:id="75">
+  <w:footnote w:id="76">
     <w:p>
       <w:pPr>
         <w:pStyle w:val="FootnoteText"/>
@@ -28960,26 +29579,26 @@
       </w:r>
       <w:r>
         <w:t xml:space="preserve"> See Graddy et al. (2014); Hong et al. (2015).</w:t>
-      </w:r>
-    </w:p>
-  </w:footnote>
-  <w:footnote w:id="76">
-    <w:p>
-      <w:pPr>
-        <w:pStyle w:val="FootnoteText"/>
-      </w:pPr>
-      <w:r>
-        <w:rPr>
-          <w:rStyle w:val="FootnoteReference"/>
-        </w:rPr>
-        <w:footnoteRef/>
-      </w:r>
-      <w:r>
-        <w:t xml:space="preserve"> See Table 1 and 2 – sample means – in Beggs &amp; Graddy (2009).</w:t>
       </w:r>
     </w:p>
   </w:footnote>
   <w:footnote w:id="77">
+    <w:p>
+      <w:pPr>
+        <w:pStyle w:val="FootnoteText"/>
+      </w:pPr>
+      <w:r>
+        <w:rPr>
+          <w:rStyle w:val="FootnoteReference"/>
+        </w:rPr>
+        <w:footnoteRef/>
+      </w:r>
+      <w:r>
+        <w:t xml:space="preserve"> See Table 1 and 2 – sample means – in Beggs &amp; Graddy (2009).</w:t>
+      </w:r>
+    </w:p>
+  </w:footnote>
+  <w:footnote w:id="78">
     <w:p>
       <w:pPr>
         <w:pStyle w:val="FootnoteText"/>
@@ -29040,7 +29659,7 @@
       </w:r>
     </w:p>
   </w:footnote>
-  <w:footnote w:id="78">
+  <w:footnote w:id="79">
     <w:p>
       <w:pPr>
         <w:pStyle w:val="FootnoteText"/>
@@ -29092,7 +29711,7 @@
       </w:r>
     </w:p>
   </w:footnote>
-  <w:footnote w:id="79">
+  <w:footnote w:id="80">
     <w:p>
       <w:pPr>
         <w:pStyle w:val="FootnoteText"/>
@@ -29115,7 +29734,7 @@
       </w:r>
     </w:p>
   </w:footnote>
-  <w:footnote w:id="80">
+  <w:footnote w:id="81">
     <w:p>
       <w:pPr>
         <w:pStyle w:val="FootnoteText"/>
@@ -29146,7 +29765,7 @@
       </w:r>
     </w:p>
   </w:footnote>
-  <w:footnote w:id="81">
+  <w:footnote w:id="82">
     <w:p>
       <w:pPr>
         <w:pStyle w:val="FootnoteText"/>
@@ -29163,7 +29782,7 @@
       </w:r>
     </w:p>
   </w:footnote>
-  <w:footnote w:id="82">
+  <w:footnote w:id="83">
     <w:p>
       <w:pPr>
         <w:pStyle w:val="FootnoteText"/>
@@ -29520,7 +30139,7 @@
       </w:r>
     </w:p>
   </w:footnote>
-  <w:footnote w:id="83">
+  <w:footnote w:id="84">
     <w:p>
       <w:pPr>
         <w:pStyle w:val="FootnoteText"/>
@@ -29539,7 +30158,7 @@
       </w:r>
     </w:p>
   </w:footnote>
-  <w:footnote w:id="84">
+  <w:footnote w:id="85">
     <w:p>
       <w:pPr>
         <w:pStyle w:val="FootnoteText"/>
@@ -29556,7 +30175,7 @@
       </w:r>
     </w:p>
   </w:footnote>
-  <w:footnote w:id="85">
+  <w:footnote w:id="86">
     <w:p>
       <w:pPr>
         <w:pStyle w:val="FootnoteText"/>
@@ -29569,25 +30188,6 @@
       </w:r>
       <w:r>
         <w:t xml:space="preserve"> Richardson (2002); Abowd &amp; Ashenfelter (1989); Beggs &amp; Graddy (1997); Ashenfelter &amp; Graddy (2003); Beggs &amp; Graddy (2009)</w:t>
-      </w:r>
-    </w:p>
-  </w:footnote>
-  <w:footnote w:id="86">
-    <w:p>
-      <w:pPr>
-        <w:pStyle w:val="FootnoteText"/>
-      </w:pPr>
-      <w:r>
-        <w:rPr>
-          <w:rStyle w:val="FootnoteReference"/>
-        </w:rPr>
-        <w:footnoteRef/>
-      </w:r>
-      <w:r>
-        <w:t xml:space="preserve"> </w:t>
-      </w:r>
-      <w:r>
-        <w:t>http://www.jstor.org/stable/pdf/2556028.pdf?acceptTC=true</w:t>
       </w:r>
     </w:p>
   </w:footnote>
@@ -29606,7 +30206,7 @@
         <w:t xml:space="preserve"> </w:t>
       </w:r>
       <w:r>
-        <w:t>http://people.brandeis.edu/~kgraddy/data.html</w:t>
+        <w:t>http://www.jstor.org/stable/pdf/2556028.pdf?acceptTC=true</w:t>
       </w:r>
     </w:p>
   </w:footnote>
@@ -29622,7 +30222,10 @@
         <w:footnoteRef/>
       </w:r>
       <w:r>
-        <w:t xml:space="preserve"> The collected raw data also includes prints, drawings, and other mediums, but since we wish to compare against our other two datasets, we only use paintings here.</w:t>
+        <w:t xml:space="preserve"> </w:t>
+      </w:r>
+      <w:r>
+        <w:t>http://people.brandeis.edu/~kgraddy/data.html</w:t>
       </w:r>
     </w:p>
   </w:footnote>
@@ -29638,7 +30241,7 @@
         <w:footnoteRef/>
       </w:r>
       <w:r>
-        <w:t xml:space="preserve"> http://artsalesindex.artinfo.com</w:t>
+        <w:t xml:space="preserve"> The collected raw data also includes prints, drawings, and other mediums, but since we wish to compare against our other two datasets, we only use paintings here.</w:t>
       </w:r>
     </w:p>
   </w:footnote>
@@ -29654,10 +30257,7 @@
         <w:footnoteRef/>
       </w:r>
       <w:r>
-        <w:t xml:space="preserve"> </w:t>
-      </w:r>
-      <w:r>
-        <w:t>http://www.christies.com/lotfinder/paintings/invader-alias-hk-59-5875653-details.aspx</w:t>
+        <w:t xml:space="preserve"> http://artsalesindex.artinfo.com</w:t>
       </w:r>
     </w:p>
   </w:footnote>
@@ -29665,7 +30265,6 @@
     <w:p>
       <w:pPr>
         <w:pStyle w:val="FootnoteText"/>
-        <w:ind w:firstLine="0"/>
       </w:pPr>
       <w:r>
         <w:rPr>
@@ -29674,10 +30273,10 @@
         <w:footnoteRef/>
       </w:r>
       <w:r>
-        <w:t xml:space="preserve"> For instance, Matt Lamb’s “Figures” fetched $24K at Christie’s, London on June 22, 2010. </w:t>
-      </w:r>
-      <w:r>
-        <w:t>http://www.christies.com/lotfinder/paintings/matt-lamb-figures-5332422-details.aspx</w:t>
+        <w:t xml:space="preserve"> </w:t>
+      </w:r>
+      <w:r>
+        <w:t>http://www.christies.com/lotfinder/paintings/invader-alias-hk-59-5875653-details.aspx</w:t>
       </w:r>
     </w:p>
   </w:footnote>
@@ -29685,6 +30284,7 @@
     <w:p>
       <w:pPr>
         <w:pStyle w:val="FootnoteText"/>
+        <w:ind w:firstLine="0"/>
       </w:pPr>
       <w:r>
         <w:rPr>
@@ -29693,10 +30293,10 @@
         <w:footnoteRef/>
       </w:r>
       <w:r>
-        <w:t xml:space="preserve"> </w:t>
-      </w:r>
-      <w:r>
-        <w:t>http://joanmiro.com/style-of-joan-miro/</w:t>
+        <w:t xml:space="preserve"> For instance, Matt Lamb’s “Figures” fetched $24K at Christie’s, London on June 22, 2010. </w:t>
+      </w:r>
+      <w:r>
+        <w:t>http://www.christies.com/lotfinder/paintings/matt-lamb-figures-5332422-details.aspx</w:t>
       </w:r>
     </w:p>
   </w:footnote>
@@ -29715,7 +30315,7 @@
         <w:t xml:space="preserve"> </w:t>
       </w:r>
       <w:r>
-        <w:t>http://www.theartstory.org/artist-dali-salvador.htm</w:t>
+        <w:t>http://joanmiro.com/style-of-joan-miro/</w:t>
       </w:r>
     </w:p>
   </w:footnote>
@@ -29734,7 +30334,7 @@
         <w:t xml:space="preserve"> </w:t>
       </w:r>
       <w:r>
-        <w:t>http://www.galeriemichael.com/current-exhibitions/miro-dali-poetic-visions-two-catalan-surrealists/</w:t>
+        <w:t>http://www.theartstory.org/artist-dali-salvador.htm</w:t>
       </w:r>
     </w:p>
   </w:footnote>
@@ -29753,7 +30353,7 @@
         <w:t xml:space="preserve"> </w:t>
       </w:r>
       <w:r>
-        <w:t>http://www.pablopicasso.org/picasso-and-chagall.jsp</w:t>
+        <w:t>http://www.galeriemichael.com/current-exhibitions/miro-dali-poetic-visions-two-catalan-surrealists/</w:t>
       </w:r>
     </w:p>
   </w:footnote>
@@ -29772,7 +30372,7 @@
         <w:t xml:space="preserve"> </w:t>
       </w:r>
       <w:r>
-        <w:t>http://www.theartstory.org/artist-chagall-marc.htm</w:t>
+        <w:t>http://www.pablopicasso.org/picasso-and-chagall.jsp</w:t>
       </w:r>
     </w:p>
   </w:footnote>
@@ -29791,7 +30391,7 @@
         <w:t xml:space="preserve"> </w:t>
       </w:r>
       <w:r>
-        <w:t>http://www.infoplease.com/encyclopedia/people/chagall-marc.html</w:t>
+        <w:t>http://www.theartstory.org/artist-chagall-marc.htm</w:t>
       </w:r>
     </w:p>
   </w:footnote>
@@ -29810,7 +30410,7 @@
         <w:t xml:space="preserve"> </w:t>
       </w:r>
       <w:r>
-        <w:t>http://www.operagallery.com/catalogues/picasso_chagall_dubai/cata.pdf</w:t>
+        <w:t>http://www.infoplease.com/encyclopedia/people/chagall-marc.html</w:t>
       </w:r>
     </w:p>
   </w:footnote>
@@ -29829,7 +30429,7 @@
         <w:t xml:space="preserve"> </w:t>
       </w:r>
       <w:r>
-        <w:t>http://pueblopulp.com/picasso-matisse-chagall</w:t>
+        <w:t>http://www.operagallery.com/catalogues/picasso_chagall_dubai/cata.pdf</w:t>
       </w:r>
     </w:p>
   </w:footnote>
@@ -29848,7 +30448,7 @@
         <w:t xml:space="preserve"> </w:t>
       </w:r>
       <w:r>
-        <w:t>http://www.theartstory.org/artist-munch-edvard.htm</w:t>
+        <w:t>http://pueblopulp.com/picasso-matisse-chagall</w:t>
       </w:r>
     </w:p>
   </w:footnote>
@@ -29867,11 +30467,30 @@
         <w:t xml:space="preserve"> </w:t>
       </w:r>
       <w:r>
-        <w:t>http://www.toulouse-lautrec-foundation.org/biography.html</w:t>
+        <w:t>http://www.theartstory.org/artist-munch-edvard.htm</w:t>
       </w:r>
     </w:p>
   </w:footnote>
   <w:footnote w:id="102">
+    <w:p>
+      <w:pPr>
+        <w:pStyle w:val="FootnoteText"/>
+      </w:pPr>
+      <w:r>
+        <w:rPr>
+          <w:rStyle w:val="FootnoteReference"/>
+        </w:rPr>
+        <w:footnoteRef/>
+      </w:r>
+      <w:r>
+        <w:t xml:space="preserve"> </w:t>
+      </w:r>
+      <w:r>
+        <w:t>http://www.toulouse-lautrec-foundation.org/biography.html</w:t>
+      </w:r>
+    </w:p>
+  </w:footnote>
+  <w:footnote w:id="103">
     <w:p>
       <w:pPr>
         <w:pStyle w:val="FootnoteText"/>
@@ -29898,7 +30517,7 @@
       </w:r>
     </w:p>
   </w:footnote>
-  <w:footnote w:id="103">
+  <w:footnote w:id="104">
     <w:p>
       <w:pPr>
         <w:pStyle w:val="FootnoteText"/>
@@ -29914,29 +30533,29 @@
       </w:r>
       <w:r>
         <w:t>http://www.theguardian.com/artanddesign/2015/feb/04/sothebys-auction-highest-sales-total-ever</w:t>
-      </w:r>
-    </w:p>
-  </w:footnote>
-  <w:footnote w:id="104">
-    <w:p>
-      <w:pPr>
-        <w:pStyle w:val="FootnoteText"/>
-      </w:pPr>
-      <w:r>
-        <w:rPr>
-          <w:rStyle w:val="FootnoteReference"/>
-        </w:rPr>
-        <w:footnoteRef/>
-      </w:r>
-      <w:r>
-        <w:t xml:space="preserve"> </w:t>
-      </w:r>
-      <w:r>
-        <w:t>http://www.nytimes.com/2012/05/03/arts/design/the-scream-sells-for-nearly-120-million-at-sothebys-auction.html?_r=0</w:t>
       </w:r>
     </w:p>
   </w:footnote>
   <w:footnote w:id="105">
+    <w:p>
+      <w:pPr>
+        <w:pStyle w:val="FootnoteText"/>
+      </w:pPr>
+      <w:r>
+        <w:rPr>
+          <w:rStyle w:val="FootnoteReference"/>
+        </w:rPr>
+        <w:footnoteRef/>
+      </w:r>
+      <w:r>
+        <w:t xml:space="preserve"> </w:t>
+      </w:r>
+      <w:r>
+        <w:t>http://www.nytimes.com/2012/05/03/arts/design/the-scream-sells-for-nearly-120-million-at-sothebys-auction.html?_r=0</w:t>
+      </w:r>
+    </w:p>
+  </w:footnote>
+  <w:footnote w:id="106">
     <w:p>
       <w:pPr>
         <w:pStyle w:val="FootnoteText"/>
@@ -30543,7 +31162,6 @@
   <w:style w:type="character" w:default="1" w:styleId="DefaultParagraphFont">
     <w:name w:val="Default Paragraph Font"/>
     <w:uiPriority w:val="1"/>
-    <w:semiHidden/>
     <w:unhideWhenUsed/>
   </w:style>
   <w:style w:type="table" w:default="1" w:styleId="TableNormal">
@@ -31016,4 +31634,16 @@
     </a:ext>
   </a:extLst>
 </a:theme>
+</file>
+
+<file path=customXml/item1.xml><?xml version="1.0" encoding="utf-8"?>
+<b:Sources xmlns:b="http://schemas.openxmlformats.org/officeDocument/2006/bibliography" xmlns="http://schemas.openxmlformats.org/officeDocument/2006/bibliography" SelectedStyle="\APASixthEditionOfficeOnline.xsl" StyleName="APA" Version="6"/>
+</file>
+
+<file path=customXml/itemProps1.xml><?xml version="1.0" encoding="utf-8"?>
+<ds:datastoreItem xmlns:ds="http://schemas.openxmlformats.org/officeDocument/2006/customXml" ds:itemID="{9FF4544A-58D3-4715-B259-16BDBA1A47BF}">
+  <ds:schemaRefs>
+    <ds:schemaRef ds:uri="http://schemas.openxmlformats.org/officeDocument/2006/bibliography"/>
+  </ds:schemaRefs>
+</ds:datastoreItem>
 </file>
</xml_diff>